<commit_message>
decided to add another class for moves. I think I'll need that due to how much math in behind each of the moves.
</commit_message>
<xml_diff>
--- a/win-loss math rpsls.docx
+++ b/win-loss math rpsls.docx
@@ -704,6 +704,24 @@
         </w:rPr>
         <w:t xml:space="preserve"> wins against scissors and lizard</w:t>
       </w:r>
+      <w:r>
+        <w:rPr>
+          <w:rStyle w:val="eop"/>
+          <w:rFonts w:ascii="Calibri" w:hAnsi="Calibri" w:cs="Calibri"/>
+          <w:sz w:val="18"/>
+          <w:szCs w:val="18"/>
+        </w:rPr>
+        <w:t xml:space="preserve"> (bool true</w:t>
+      </w:r>
+      <w:r>
+        <w:rPr>
+          <w:rStyle w:val="eop"/>
+          <w:rFonts w:ascii="Calibri" w:hAnsi="Calibri" w:cs="Calibri"/>
+          <w:sz w:val="18"/>
+          <w:szCs w:val="18"/>
+        </w:rPr>
+        <w:t>)</w:t>
+      </w:r>
     </w:p>
     <w:p>
       <w:pPr>
@@ -737,6 +755,15 @@
         <w:t>spock</w:t>
       </w:r>
       <w:proofErr w:type="spellEnd"/>
+      <w:r>
+        <w:rPr>
+          <w:rStyle w:val="eop"/>
+          <w:rFonts w:ascii="Calibri" w:hAnsi="Calibri" w:cs="Calibri"/>
+          <w:sz w:val="18"/>
+          <w:szCs w:val="18"/>
+        </w:rPr>
+        <w:t xml:space="preserve"> (bool false)</w:t>
+      </w:r>
     </w:p>
     <w:p>
       <w:pPr>
@@ -759,531 +786,966 @@
         </w:rPr>
         <w:t>1 &gt; 2, 1 &gt; 4</w:t>
       </w:r>
-    </w:p>
-    <w:p>
-      <w:pPr>
-        <w:pStyle w:val="paragraph"/>
-        <w:spacing w:before="0" w:beforeAutospacing="0" w:after="0" w:afterAutospacing="0"/>
-        <w:textAlignment w:val="baseline"/>
-        <w:rPr>
-          <w:rStyle w:val="eop"/>
-          <w:rFonts w:ascii="Calibri" w:hAnsi="Calibri" w:cs="Calibri"/>
-          <w:sz w:val="18"/>
-          <w:szCs w:val="18"/>
-        </w:rPr>
-      </w:pPr>
-      <w:r>
-        <w:rPr>
-          <w:rStyle w:val="eop"/>
-          <w:rFonts w:ascii="Calibri" w:hAnsi="Calibri" w:cs="Calibri"/>
-          <w:sz w:val="18"/>
-          <w:szCs w:val="18"/>
-        </w:rPr>
-        <w:t>1 &lt; 3, 1 &lt; 5</w:t>
-      </w:r>
-    </w:p>
-    <w:p>
-      <w:pPr>
-        <w:pStyle w:val="paragraph"/>
-        <w:spacing w:before="0" w:beforeAutospacing="0" w:after="0" w:afterAutospacing="0"/>
-        <w:textAlignment w:val="baseline"/>
-        <w:rPr>
-          <w:rStyle w:val="eop"/>
-          <w:rFonts w:ascii="Calibri" w:hAnsi="Calibri" w:cs="Calibri"/>
-          <w:sz w:val="18"/>
-          <w:szCs w:val="18"/>
-        </w:rPr>
-      </w:pPr>
-    </w:p>
-    <w:p>
-      <w:pPr>
-        <w:pStyle w:val="paragraph"/>
-        <w:spacing w:before="0" w:beforeAutospacing="0" w:after="0" w:afterAutospacing="0"/>
-        <w:textAlignment w:val="baseline"/>
-        <w:rPr>
-          <w:rStyle w:val="eop"/>
-          <w:rFonts w:ascii="Calibri" w:hAnsi="Calibri" w:cs="Calibri"/>
-          <w:sz w:val="18"/>
-          <w:szCs w:val="18"/>
-        </w:rPr>
-      </w:pPr>
-      <w:r>
-        <w:rPr>
-          <w:rStyle w:val="eop"/>
-          <w:rFonts w:ascii="Calibri" w:hAnsi="Calibri" w:cs="Calibri"/>
-          <w:sz w:val="18"/>
-          <w:szCs w:val="18"/>
-        </w:rPr>
-        <w:t xml:space="preserve">Scissors </w:t>
-      </w:r>
-      <w:r>
-        <w:rPr>
-          <w:rStyle w:val="eop"/>
-          <w:rFonts w:ascii="Calibri" w:hAnsi="Calibri" w:cs="Calibri"/>
-          <w:sz w:val="18"/>
-          <w:szCs w:val="18"/>
-        </w:rPr>
-        <w:t>wins against paper and lizard</w:t>
-      </w:r>
-    </w:p>
-    <w:p>
-      <w:pPr>
-        <w:pStyle w:val="paragraph"/>
-        <w:spacing w:before="0" w:beforeAutospacing="0" w:after="0" w:afterAutospacing="0"/>
-        <w:textAlignment w:val="baseline"/>
-        <w:rPr>
-          <w:rStyle w:val="eop"/>
-          <w:rFonts w:ascii="Calibri" w:hAnsi="Calibri" w:cs="Calibri"/>
-          <w:sz w:val="18"/>
-          <w:szCs w:val="18"/>
-        </w:rPr>
-      </w:pPr>
-      <w:r>
-        <w:rPr>
-          <w:rStyle w:val="eop"/>
-          <w:rFonts w:ascii="Calibri" w:hAnsi="Calibri" w:cs="Calibri"/>
-          <w:sz w:val="18"/>
-          <w:szCs w:val="18"/>
-        </w:rPr>
-        <w:t xml:space="preserve">Scissors loses against rock and </w:t>
-      </w:r>
-      <w:proofErr w:type="spellStart"/>
-      <w:r>
-        <w:rPr>
-          <w:rStyle w:val="eop"/>
-          <w:rFonts w:ascii="Calibri" w:hAnsi="Calibri" w:cs="Calibri"/>
-          <w:sz w:val="18"/>
-          <w:szCs w:val="18"/>
-        </w:rPr>
-        <w:t>spock</w:t>
-      </w:r>
-      <w:proofErr w:type="spellEnd"/>
-    </w:p>
-    <w:p>
-      <w:pPr>
-        <w:pStyle w:val="paragraph"/>
-        <w:spacing w:before="0" w:beforeAutospacing="0" w:after="0" w:afterAutospacing="0"/>
-        <w:textAlignment w:val="baseline"/>
-        <w:rPr>
-          <w:rStyle w:val="eop"/>
-          <w:rFonts w:ascii="Calibri" w:hAnsi="Calibri" w:cs="Calibri"/>
-          <w:sz w:val="18"/>
-          <w:szCs w:val="18"/>
-        </w:rPr>
-      </w:pPr>
-      <w:r>
-        <w:rPr>
-          <w:rStyle w:val="eop"/>
-          <w:rFonts w:ascii="Calibri" w:hAnsi="Calibri" w:cs="Calibri"/>
-          <w:sz w:val="18"/>
-          <w:szCs w:val="18"/>
-        </w:rPr>
-        <w:t>2 &gt; 3, 2 &gt; 4</w:t>
-      </w:r>
-    </w:p>
-    <w:p>
-      <w:pPr>
-        <w:pStyle w:val="paragraph"/>
-        <w:spacing w:before="0" w:beforeAutospacing="0" w:after="0" w:afterAutospacing="0"/>
-        <w:textAlignment w:val="baseline"/>
-        <w:rPr>
-          <w:rStyle w:val="eop"/>
-          <w:rFonts w:ascii="Calibri" w:hAnsi="Calibri" w:cs="Calibri"/>
-          <w:sz w:val="18"/>
-          <w:szCs w:val="18"/>
-        </w:rPr>
-      </w:pPr>
-      <w:r>
-        <w:rPr>
-          <w:rStyle w:val="eop"/>
-          <w:rFonts w:ascii="Calibri" w:hAnsi="Calibri" w:cs="Calibri"/>
-          <w:sz w:val="18"/>
-          <w:szCs w:val="18"/>
-        </w:rPr>
-        <w:t>2 &lt; 1, 2 &lt; 5</w:t>
-      </w:r>
-    </w:p>
-    <w:p>
-      <w:pPr>
-        <w:pStyle w:val="paragraph"/>
-        <w:spacing w:before="0" w:beforeAutospacing="0" w:after="0" w:afterAutospacing="0"/>
-        <w:textAlignment w:val="baseline"/>
-        <w:rPr>
-          <w:rStyle w:val="eop"/>
-          <w:rFonts w:ascii="Calibri" w:hAnsi="Calibri" w:cs="Calibri"/>
-          <w:sz w:val="18"/>
-          <w:szCs w:val="18"/>
-        </w:rPr>
-      </w:pPr>
-    </w:p>
-    <w:p>
-      <w:pPr>
-        <w:pStyle w:val="paragraph"/>
-        <w:spacing w:before="0" w:beforeAutospacing="0" w:after="0" w:afterAutospacing="0"/>
-        <w:textAlignment w:val="baseline"/>
-        <w:rPr>
-          <w:rStyle w:val="eop"/>
-          <w:rFonts w:ascii="Calibri" w:hAnsi="Calibri" w:cs="Calibri"/>
-          <w:sz w:val="18"/>
-          <w:szCs w:val="18"/>
-        </w:rPr>
-      </w:pPr>
-      <w:r>
-        <w:rPr>
-          <w:rStyle w:val="eop"/>
-          <w:rFonts w:ascii="Calibri" w:hAnsi="Calibri" w:cs="Calibri"/>
-          <w:sz w:val="18"/>
-          <w:szCs w:val="18"/>
-        </w:rPr>
-        <w:t xml:space="preserve">Paper </w:t>
-      </w:r>
-      <w:r>
-        <w:rPr>
-          <w:rStyle w:val="eop"/>
-          <w:rFonts w:ascii="Calibri" w:hAnsi="Calibri" w:cs="Calibri"/>
-          <w:sz w:val="18"/>
-          <w:szCs w:val="18"/>
-        </w:rPr>
-        <w:t xml:space="preserve">wins against rock and </w:t>
-      </w:r>
-      <w:proofErr w:type="spellStart"/>
-      <w:r>
-        <w:rPr>
-          <w:rStyle w:val="eop"/>
-          <w:rFonts w:ascii="Calibri" w:hAnsi="Calibri" w:cs="Calibri"/>
-          <w:sz w:val="18"/>
-          <w:szCs w:val="18"/>
-        </w:rPr>
-        <w:t>spock</w:t>
-      </w:r>
-      <w:proofErr w:type="spellEnd"/>
-    </w:p>
-    <w:p>
-      <w:pPr>
-        <w:pStyle w:val="paragraph"/>
-        <w:spacing w:before="0" w:beforeAutospacing="0" w:after="0" w:afterAutospacing="0"/>
-        <w:textAlignment w:val="baseline"/>
-        <w:rPr>
-          <w:rStyle w:val="eop"/>
-          <w:rFonts w:ascii="Calibri" w:hAnsi="Calibri" w:cs="Calibri"/>
-          <w:sz w:val="18"/>
-          <w:szCs w:val="18"/>
-        </w:rPr>
-      </w:pPr>
-      <w:r>
-        <w:rPr>
-          <w:rStyle w:val="eop"/>
-          <w:rFonts w:ascii="Calibri" w:hAnsi="Calibri" w:cs="Calibri"/>
-          <w:sz w:val="18"/>
-          <w:szCs w:val="18"/>
-        </w:rPr>
-        <w:t>Paper loses against scissors and lizard</w:t>
-      </w:r>
-    </w:p>
-    <w:p>
-      <w:pPr>
-        <w:pStyle w:val="paragraph"/>
-        <w:spacing w:before="0" w:beforeAutospacing="0" w:after="0" w:afterAutospacing="0"/>
-        <w:textAlignment w:val="baseline"/>
-        <w:rPr>
-          <w:rStyle w:val="eop"/>
-          <w:rFonts w:ascii="Calibri" w:hAnsi="Calibri" w:cs="Calibri"/>
-          <w:sz w:val="18"/>
-          <w:szCs w:val="18"/>
-        </w:rPr>
-      </w:pPr>
-      <w:r>
-        <w:rPr>
-          <w:rStyle w:val="eop"/>
-          <w:rFonts w:ascii="Calibri" w:hAnsi="Calibri" w:cs="Calibri"/>
-          <w:sz w:val="18"/>
-          <w:szCs w:val="18"/>
-        </w:rPr>
-        <w:t>3 &gt; 1, 3 &gt; 5</w:t>
-      </w:r>
-    </w:p>
-    <w:p>
-      <w:pPr>
-        <w:pStyle w:val="paragraph"/>
-        <w:spacing w:before="0" w:beforeAutospacing="0" w:after="0" w:afterAutospacing="0"/>
-        <w:textAlignment w:val="baseline"/>
-        <w:rPr>
-          <w:rStyle w:val="eop"/>
-          <w:rFonts w:ascii="Calibri" w:hAnsi="Calibri" w:cs="Calibri"/>
-          <w:sz w:val="18"/>
-          <w:szCs w:val="18"/>
-        </w:rPr>
-      </w:pPr>
-      <w:r>
-        <w:rPr>
-          <w:rStyle w:val="eop"/>
-          <w:rFonts w:ascii="Calibri" w:hAnsi="Calibri" w:cs="Calibri"/>
-          <w:sz w:val="18"/>
-          <w:szCs w:val="18"/>
-        </w:rPr>
-        <w:t>3 &lt; 2, 3 &lt; 4</w:t>
-      </w:r>
-    </w:p>
-    <w:p>
-      <w:pPr>
-        <w:pStyle w:val="paragraph"/>
-        <w:spacing w:before="0" w:beforeAutospacing="0" w:after="0" w:afterAutospacing="0"/>
-        <w:textAlignment w:val="baseline"/>
-        <w:rPr>
-          <w:rStyle w:val="eop"/>
-          <w:rFonts w:ascii="Calibri" w:hAnsi="Calibri" w:cs="Calibri"/>
-          <w:sz w:val="18"/>
-          <w:szCs w:val="18"/>
-        </w:rPr>
-      </w:pPr>
-    </w:p>
-    <w:p>
-      <w:pPr>
-        <w:pStyle w:val="paragraph"/>
-        <w:spacing w:before="0" w:beforeAutospacing="0" w:after="0" w:afterAutospacing="0"/>
-        <w:textAlignment w:val="baseline"/>
-        <w:rPr>
-          <w:rStyle w:val="eop"/>
-          <w:rFonts w:ascii="Calibri" w:hAnsi="Calibri" w:cs="Calibri"/>
-          <w:sz w:val="18"/>
-          <w:szCs w:val="18"/>
-        </w:rPr>
-      </w:pPr>
-      <w:r>
-        <w:rPr>
-          <w:rStyle w:val="eop"/>
-          <w:rFonts w:ascii="Calibri" w:hAnsi="Calibri" w:cs="Calibri"/>
-          <w:sz w:val="18"/>
-          <w:szCs w:val="18"/>
-        </w:rPr>
-        <w:t xml:space="preserve">Lizard </w:t>
-      </w:r>
-      <w:r>
-        <w:rPr>
-          <w:rStyle w:val="eop"/>
-          <w:rFonts w:ascii="Calibri" w:hAnsi="Calibri" w:cs="Calibri"/>
-          <w:sz w:val="18"/>
-          <w:szCs w:val="18"/>
-        </w:rPr>
-        <w:t xml:space="preserve">wins against paper and </w:t>
-      </w:r>
-      <w:proofErr w:type="spellStart"/>
-      <w:r>
-        <w:rPr>
-          <w:rStyle w:val="eop"/>
-          <w:rFonts w:ascii="Calibri" w:hAnsi="Calibri" w:cs="Calibri"/>
-          <w:sz w:val="18"/>
-          <w:szCs w:val="18"/>
-        </w:rPr>
-        <w:t>spock</w:t>
-      </w:r>
-      <w:proofErr w:type="spellEnd"/>
-    </w:p>
-    <w:p>
-      <w:pPr>
-        <w:pStyle w:val="paragraph"/>
-        <w:spacing w:before="0" w:beforeAutospacing="0" w:after="0" w:afterAutospacing="0"/>
-        <w:textAlignment w:val="baseline"/>
-        <w:rPr>
-          <w:rStyle w:val="eop"/>
-          <w:rFonts w:ascii="Calibri" w:hAnsi="Calibri" w:cs="Calibri"/>
-          <w:sz w:val="18"/>
-          <w:szCs w:val="18"/>
-        </w:rPr>
-      </w:pPr>
-      <w:r>
-        <w:rPr>
-          <w:rStyle w:val="eop"/>
-          <w:rFonts w:ascii="Calibri" w:hAnsi="Calibri" w:cs="Calibri"/>
-          <w:sz w:val="18"/>
-          <w:szCs w:val="18"/>
-        </w:rPr>
-        <w:t>Lizard loses against rock and scissors</w:t>
-      </w:r>
-    </w:p>
-    <w:p>
-      <w:pPr>
-        <w:pStyle w:val="paragraph"/>
-        <w:spacing w:before="0" w:beforeAutospacing="0" w:after="0" w:afterAutospacing="0"/>
-        <w:textAlignment w:val="baseline"/>
-        <w:rPr>
-          <w:rStyle w:val="eop"/>
-          <w:rFonts w:ascii="Calibri" w:hAnsi="Calibri" w:cs="Calibri"/>
-          <w:sz w:val="18"/>
-          <w:szCs w:val="18"/>
-        </w:rPr>
-      </w:pPr>
-      <w:r>
-        <w:rPr>
-          <w:rStyle w:val="eop"/>
-          <w:rFonts w:ascii="Calibri" w:hAnsi="Calibri" w:cs="Calibri"/>
-          <w:sz w:val="18"/>
-          <w:szCs w:val="18"/>
-        </w:rPr>
-        <w:t>4 &gt; 3, 4 &gt; 5</w:t>
-      </w:r>
-    </w:p>
-    <w:p>
-      <w:pPr>
-        <w:pStyle w:val="paragraph"/>
-        <w:spacing w:before="0" w:beforeAutospacing="0" w:after="0" w:afterAutospacing="0"/>
-        <w:textAlignment w:val="baseline"/>
-        <w:rPr>
-          <w:rStyle w:val="eop"/>
-          <w:rFonts w:ascii="Calibri" w:hAnsi="Calibri" w:cs="Calibri"/>
-          <w:sz w:val="18"/>
-          <w:szCs w:val="18"/>
-        </w:rPr>
-      </w:pPr>
-      <w:r>
-        <w:rPr>
-          <w:rStyle w:val="eop"/>
-          <w:rFonts w:ascii="Calibri" w:hAnsi="Calibri" w:cs="Calibri"/>
-          <w:sz w:val="18"/>
-          <w:szCs w:val="18"/>
-        </w:rPr>
-        <w:t>4 &lt; 1, 4 &lt; 2</w:t>
-      </w:r>
-    </w:p>
-    <w:p>
-      <w:pPr>
-        <w:pStyle w:val="paragraph"/>
-        <w:spacing w:before="0" w:beforeAutospacing="0" w:after="0" w:afterAutospacing="0"/>
-        <w:textAlignment w:val="baseline"/>
-        <w:rPr>
-          <w:rStyle w:val="eop"/>
-          <w:rFonts w:ascii="Calibri" w:hAnsi="Calibri" w:cs="Calibri"/>
-          <w:sz w:val="18"/>
-          <w:szCs w:val="18"/>
-        </w:rPr>
-      </w:pPr>
-    </w:p>
-    <w:p>
-      <w:pPr>
-        <w:pStyle w:val="paragraph"/>
-        <w:spacing w:before="0" w:beforeAutospacing="0" w:after="0" w:afterAutospacing="0"/>
-        <w:textAlignment w:val="baseline"/>
-        <w:rPr>
-          <w:rStyle w:val="eop"/>
-          <w:rFonts w:ascii="Calibri" w:hAnsi="Calibri" w:cs="Calibri"/>
-          <w:sz w:val="18"/>
-          <w:szCs w:val="18"/>
-        </w:rPr>
-      </w:pPr>
-      <w:r>
-        <w:rPr>
-          <w:rStyle w:val="eop"/>
-          <w:rFonts w:ascii="Calibri" w:hAnsi="Calibri" w:cs="Calibri"/>
-          <w:sz w:val="18"/>
-          <w:szCs w:val="18"/>
-        </w:rPr>
-        <w:t xml:space="preserve">Spock </w:t>
-      </w:r>
-      <w:r>
-        <w:rPr>
-          <w:rStyle w:val="eop"/>
-          <w:rFonts w:ascii="Calibri" w:hAnsi="Calibri" w:cs="Calibri"/>
-          <w:sz w:val="18"/>
-          <w:szCs w:val="18"/>
-        </w:rPr>
-        <w:t>wins against rock and scissors</w:t>
-      </w:r>
-    </w:p>
-    <w:p>
-      <w:pPr>
-        <w:pStyle w:val="paragraph"/>
-        <w:spacing w:before="0" w:beforeAutospacing="0" w:after="0" w:afterAutospacing="0"/>
-        <w:textAlignment w:val="baseline"/>
-        <w:rPr>
-          <w:rStyle w:val="eop"/>
-          <w:rFonts w:ascii="Calibri" w:hAnsi="Calibri" w:cs="Calibri"/>
-          <w:sz w:val="18"/>
-          <w:szCs w:val="18"/>
-        </w:rPr>
-      </w:pPr>
-      <w:r>
-        <w:rPr>
-          <w:rStyle w:val="eop"/>
-          <w:rFonts w:ascii="Calibri" w:hAnsi="Calibri" w:cs="Calibri"/>
-          <w:sz w:val="18"/>
-          <w:szCs w:val="18"/>
-        </w:rPr>
-        <w:t>Spock loses against paper and lizard</w:t>
-      </w:r>
-    </w:p>
-    <w:p>
-      <w:pPr>
-        <w:pStyle w:val="paragraph"/>
-        <w:spacing w:before="0" w:beforeAutospacing="0" w:after="0" w:afterAutospacing="0"/>
-        <w:textAlignment w:val="baseline"/>
-        <w:rPr>
-          <w:rStyle w:val="eop"/>
-          <w:rFonts w:ascii="Calibri" w:hAnsi="Calibri" w:cs="Calibri"/>
-          <w:sz w:val="18"/>
-          <w:szCs w:val="18"/>
-        </w:rPr>
-      </w:pPr>
-      <w:r>
-        <w:rPr>
-          <w:rStyle w:val="eop"/>
-          <w:rFonts w:ascii="Calibri" w:hAnsi="Calibri" w:cs="Calibri"/>
-          <w:sz w:val="18"/>
-          <w:szCs w:val="18"/>
-        </w:rPr>
-        <w:t>5 &gt; 1, 5 &gt; 2</w:t>
-      </w:r>
-    </w:p>
-    <w:p>
-      <w:pPr>
-        <w:pStyle w:val="paragraph"/>
-        <w:spacing w:before="0" w:beforeAutospacing="0" w:after="0" w:afterAutospacing="0"/>
-        <w:textAlignment w:val="baseline"/>
-        <w:rPr>
-          <w:rStyle w:val="eop"/>
-          <w:rFonts w:ascii="Calibri" w:hAnsi="Calibri" w:cs="Calibri"/>
-          <w:sz w:val="18"/>
-          <w:szCs w:val="18"/>
-        </w:rPr>
-      </w:pPr>
-      <w:r>
-        <w:rPr>
-          <w:rStyle w:val="eop"/>
-          <w:rFonts w:ascii="Calibri" w:hAnsi="Calibri" w:cs="Calibri"/>
-          <w:sz w:val="18"/>
-          <w:szCs w:val="18"/>
-        </w:rPr>
-        <w:t>5 &lt; 3, 5 &lt; 4</w:t>
-      </w:r>
-    </w:p>
-    <w:p>
-      <w:pPr>
-        <w:pStyle w:val="paragraph"/>
-        <w:spacing w:before="0" w:beforeAutospacing="0" w:after="0" w:afterAutospacing="0"/>
-        <w:textAlignment w:val="baseline"/>
-        <w:rPr>
-          <w:rStyle w:val="eop"/>
-          <w:rFonts w:ascii="Calibri" w:hAnsi="Calibri" w:cs="Calibri"/>
-          <w:sz w:val="18"/>
-          <w:szCs w:val="18"/>
-        </w:rPr>
-      </w:pPr>
-    </w:p>
-    <w:p>
-      <w:pPr>
-        <w:pStyle w:val="paragraph"/>
-        <w:spacing w:before="0" w:beforeAutospacing="0" w:after="0" w:afterAutospacing="0"/>
-        <w:textAlignment w:val="baseline"/>
-        <w:rPr>
-          <w:rStyle w:val="eop"/>
-          <w:rFonts w:ascii="Calibri" w:hAnsi="Calibri" w:cs="Calibri"/>
-          <w:sz w:val="18"/>
-          <w:szCs w:val="18"/>
-        </w:rPr>
-      </w:pPr>
-    </w:p>
-    <w:p>
       <w:bookmarkStart w:id="0" w:name="_GoBack"/>
       <w:bookmarkEnd w:id="0"/>
+    </w:p>
+    <w:p>
+      <w:pPr>
+        <w:pStyle w:val="paragraph"/>
+        <w:spacing w:before="0" w:beforeAutospacing="0" w:after="0" w:afterAutospacing="0"/>
+        <w:textAlignment w:val="baseline"/>
+        <w:rPr>
+          <w:rStyle w:val="eop"/>
+          <w:rFonts w:ascii="Calibri" w:hAnsi="Calibri" w:cs="Calibri"/>
+          <w:sz w:val="18"/>
+          <w:szCs w:val="18"/>
+        </w:rPr>
+      </w:pPr>
+      <w:r>
+        <w:rPr>
+          <w:rStyle w:val="eop"/>
+          <w:rFonts w:ascii="Calibri" w:hAnsi="Calibri" w:cs="Calibri"/>
+          <w:sz w:val="18"/>
+          <w:szCs w:val="18"/>
+        </w:rPr>
+        <w:t>1 &lt; 3, 1 &lt; 5</w:t>
+      </w:r>
+    </w:p>
+    <w:p>
+      <w:pPr>
+        <w:pStyle w:val="paragraph"/>
+        <w:spacing w:before="0" w:beforeAutospacing="0" w:after="0" w:afterAutospacing="0"/>
+        <w:textAlignment w:val="baseline"/>
+        <w:rPr>
+          <w:rStyle w:val="eop"/>
+          <w:rFonts w:ascii="Calibri" w:hAnsi="Calibri" w:cs="Calibri"/>
+          <w:sz w:val="18"/>
+          <w:szCs w:val="18"/>
+        </w:rPr>
+      </w:pPr>
+    </w:p>
+    <w:p>
+      <w:pPr>
+        <w:pStyle w:val="paragraph"/>
+        <w:spacing w:before="0" w:beforeAutospacing="0" w:after="0" w:afterAutospacing="0"/>
+        <w:textAlignment w:val="baseline"/>
+        <w:rPr>
+          <w:rStyle w:val="eop"/>
+          <w:rFonts w:ascii="Calibri" w:hAnsi="Calibri" w:cs="Calibri"/>
+          <w:sz w:val="18"/>
+          <w:szCs w:val="18"/>
+        </w:rPr>
+      </w:pPr>
+      <w:r>
+        <w:rPr>
+          <w:rStyle w:val="eop"/>
+          <w:rFonts w:ascii="Calibri" w:hAnsi="Calibri" w:cs="Calibri"/>
+          <w:sz w:val="18"/>
+          <w:szCs w:val="18"/>
+        </w:rPr>
+        <w:t xml:space="preserve">Scissors </w:t>
+      </w:r>
+      <w:r>
+        <w:rPr>
+          <w:rStyle w:val="eop"/>
+          <w:rFonts w:ascii="Calibri" w:hAnsi="Calibri" w:cs="Calibri"/>
+          <w:sz w:val="18"/>
+          <w:szCs w:val="18"/>
+        </w:rPr>
+        <w:t>wins against paper and lizard</w:t>
+      </w:r>
+      <w:r>
+        <w:rPr>
+          <w:rStyle w:val="eop"/>
+          <w:rFonts w:ascii="Calibri" w:hAnsi="Calibri" w:cs="Calibri"/>
+          <w:sz w:val="18"/>
+          <w:szCs w:val="18"/>
+        </w:rPr>
+        <w:t xml:space="preserve"> </w:t>
+      </w:r>
+      <w:r>
+        <w:rPr>
+          <w:rStyle w:val="eop"/>
+          <w:rFonts w:ascii="Calibri" w:hAnsi="Calibri" w:cs="Calibri"/>
+          <w:sz w:val="18"/>
+          <w:szCs w:val="18"/>
+        </w:rPr>
+        <w:t>(bool true)</w:t>
+      </w:r>
+    </w:p>
+    <w:p>
+      <w:pPr>
+        <w:pStyle w:val="paragraph"/>
+        <w:spacing w:before="0" w:beforeAutospacing="0" w:after="0" w:afterAutospacing="0"/>
+        <w:textAlignment w:val="baseline"/>
+        <w:rPr>
+          <w:rStyle w:val="eop"/>
+          <w:rFonts w:ascii="Calibri" w:hAnsi="Calibri" w:cs="Calibri"/>
+          <w:sz w:val="18"/>
+          <w:szCs w:val="18"/>
+        </w:rPr>
+      </w:pPr>
+      <w:r>
+        <w:rPr>
+          <w:rStyle w:val="eop"/>
+          <w:rFonts w:ascii="Calibri" w:hAnsi="Calibri" w:cs="Calibri"/>
+          <w:sz w:val="18"/>
+          <w:szCs w:val="18"/>
+        </w:rPr>
+        <w:t xml:space="preserve">Scissors loses against rock and </w:t>
+      </w:r>
+      <w:proofErr w:type="spellStart"/>
+      <w:r>
+        <w:rPr>
+          <w:rStyle w:val="eop"/>
+          <w:rFonts w:ascii="Calibri" w:hAnsi="Calibri" w:cs="Calibri"/>
+          <w:sz w:val="18"/>
+          <w:szCs w:val="18"/>
+        </w:rPr>
+        <w:t>spock</w:t>
+      </w:r>
+      <w:proofErr w:type="spellEnd"/>
+      <w:r>
+        <w:rPr>
+          <w:rStyle w:val="eop"/>
+          <w:rFonts w:ascii="Calibri" w:hAnsi="Calibri" w:cs="Calibri"/>
+          <w:sz w:val="18"/>
+          <w:szCs w:val="18"/>
+        </w:rPr>
+        <w:t xml:space="preserve"> </w:t>
+      </w:r>
+      <w:r>
+        <w:rPr>
+          <w:rStyle w:val="eop"/>
+          <w:rFonts w:ascii="Calibri" w:hAnsi="Calibri" w:cs="Calibri"/>
+          <w:sz w:val="18"/>
+          <w:szCs w:val="18"/>
+        </w:rPr>
+        <w:t>(bool false)</w:t>
+      </w:r>
+    </w:p>
+    <w:p>
+      <w:pPr>
+        <w:pStyle w:val="paragraph"/>
+        <w:spacing w:before="0" w:beforeAutospacing="0" w:after="0" w:afterAutospacing="0"/>
+        <w:textAlignment w:val="baseline"/>
+        <w:rPr>
+          <w:rStyle w:val="eop"/>
+          <w:rFonts w:ascii="Calibri" w:hAnsi="Calibri" w:cs="Calibri"/>
+          <w:sz w:val="18"/>
+          <w:szCs w:val="18"/>
+        </w:rPr>
+      </w:pPr>
+      <w:r>
+        <w:rPr>
+          <w:rStyle w:val="eop"/>
+          <w:rFonts w:ascii="Calibri" w:hAnsi="Calibri" w:cs="Calibri"/>
+          <w:sz w:val="18"/>
+          <w:szCs w:val="18"/>
+        </w:rPr>
+        <w:t>2 &gt; 3, 2 &gt; 4</w:t>
+      </w:r>
+    </w:p>
+    <w:p>
+      <w:pPr>
+        <w:pStyle w:val="paragraph"/>
+        <w:spacing w:before="0" w:beforeAutospacing="0" w:after="0" w:afterAutospacing="0"/>
+        <w:textAlignment w:val="baseline"/>
+        <w:rPr>
+          <w:rStyle w:val="eop"/>
+          <w:rFonts w:ascii="Calibri" w:hAnsi="Calibri" w:cs="Calibri"/>
+          <w:sz w:val="18"/>
+          <w:szCs w:val="18"/>
+        </w:rPr>
+      </w:pPr>
+      <w:r>
+        <w:rPr>
+          <w:rStyle w:val="eop"/>
+          <w:rFonts w:ascii="Calibri" w:hAnsi="Calibri" w:cs="Calibri"/>
+          <w:sz w:val="18"/>
+          <w:szCs w:val="18"/>
+        </w:rPr>
+        <w:t>2 &lt; 1, 2 &lt; 5</w:t>
+      </w:r>
+    </w:p>
+    <w:p>
+      <w:pPr>
+        <w:pStyle w:val="paragraph"/>
+        <w:spacing w:before="0" w:beforeAutospacing="0" w:after="0" w:afterAutospacing="0"/>
+        <w:textAlignment w:val="baseline"/>
+        <w:rPr>
+          <w:rStyle w:val="eop"/>
+          <w:rFonts w:ascii="Calibri" w:hAnsi="Calibri" w:cs="Calibri"/>
+          <w:sz w:val="18"/>
+          <w:szCs w:val="18"/>
+        </w:rPr>
+      </w:pPr>
+    </w:p>
+    <w:p>
+      <w:pPr>
+        <w:pStyle w:val="paragraph"/>
+        <w:spacing w:before="0" w:beforeAutospacing="0" w:after="0" w:afterAutospacing="0"/>
+        <w:textAlignment w:val="baseline"/>
+        <w:rPr>
+          <w:rStyle w:val="eop"/>
+          <w:rFonts w:ascii="Calibri" w:hAnsi="Calibri" w:cs="Calibri"/>
+          <w:sz w:val="18"/>
+          <w:szCs w:val="18"/>
+        </w:rPr>
+      </w:pPr>
+      <w:r>
+        <w:rPr>
+          <w:rStyle w:val="eop"/>
+          <w:rFonts w:ascii="Calibri" w:hAnsi="Calibri" w:cs="Calibri"/>
+          <w:sz w:val="18"/>
+          <w:szCs w:val="18"/>
+        </w:rPr>
+        <w:t xml:space="preserve">Paper </w:t>
+      </w:r>
+      <w:r>
+        <w:rPr>
+          <w:rStyle w:val="eop"/>
+          <w:rFonts w:ascii="Calibri" w:hAnsi="Calibri" w:cs="Calibri"/>
+          <w:sz w:val="18"/>
+          <w:szCs w:val="18"/>
+        </w:rPr>
+        <w:t xml:space="preserve">wins against rock and </w:t>
+      </w:r>
+      <w:proofErr w:type="spellStart"/>
+      <w:r>
+        <w:rPr>
+          <w:rStyle w:val="eop"/>
+          <w:rFonts w:ascii="Calibri" w:hAnsi="Calibri" w:cs="Calibri"/>
+          <w:sz w:val="18"/>
+          <w:szCs w:val="18"/>
+        </w:rPr>
+        <w:t>spock</w:t>
+      </w:r>
+      <w:proofErr w:type="spellEnd"/>
+      <w:r>
+        <w:rPr>
+          <w:rStyle w:val="eop"/>
+          <w:rFonts w:ascii="Calibri" w:hAnsi="Calibri" w:cs="Calibri"/>
+          <w:sz w:val="18"/>
+          <w:szCs w:val="18"/>
+        </w:rPr>
+        <w:t xml:space="preserve"> </w:t>
+      </w:r>
+      <w:r>
+        <w:rPr>
+          <w:rStyle w:val="eop"/>
+          <w:rFonts w:ascii="Calibri" w:hAnsi="Calibri" w:cs="Calibri"/>
+          <w:sz w:val="18"/>
+          <w:szCs w:val="18"/>
+        </w:rPr>
+        <w:t>(bool true)</w:t>
+      </w:r>
+    </w:p>
+    <w:p>
+      <w:pPr>
+        <w:pStyle w:val="paragraph"/>
+        <w:spacing w:before="0" w:beforeAutospacing="0" w:after="0" w:afterAutospacing="0"/>
+        <w:textAlignment w:val="baseline"/>
+        <w:rPr>
+          <w:rStyle w:val="eop"/>
+          <w:rFonts w:ascii="Calibri" w:hAnsi="Calibri" w:cs="Calibri"/>
+          <w:sz w:val="18"/>
+          <w:szCs w:val="18"/>
+        </w:rPr>
+      </w:pPr>
+      <w:r>
+        <w:rPr>
+          <w:rStyle w:val="eop"/>
+          <w:rFonts w:ascii="Calibri" w:hAnsi="Calibri" w:cs="Calibri"/>
+          <w:sz w:val="18"/>
+          <w:szCs w:val="18"/>
+        </w:rPr>
+        <w:t>Paper loses against scissors and lizard</w:t>
+      </w:r>
+      <w:r>
+        <w:rPr>
+          <w:rStyle w:val="eop"/>
+          <w:rFonts w:ascii="Calibri" w:hAnsi="Calibri" w:cs="Calibri"/>
+          <w:sz w:val="18"/>
+          <w:szCs w:val="18"/>
+        </w:rPr>
+        <w:t xml:space="preserve"> </w:t>
+      </w:r>
+      <w:r>
+        <w:rPr>
+          <w:rStyle w:val="eop"/>
+          <w:rFonts w:ascii="Calibri" w:hAnsi="Calibri" w:cs="Calibri"/>
+          <w:sz w:val="18"/>
+          <w:szCs w:val="18"/>
+        </w:rPr>
+        <w:t>(bool false)</w:t>
+      </w:r>
+    </w:p>
+    <w:p>
+      <w:pPr>
+        <w:pStyle w:val="paragraph"/>
+        <w:spacing w:before="0" w:beforeAutospacing="0" w:after="0" w:afterAutospacing="0"/>
+        <w:textAlignment w:val="baseline"/>
+        <w:rPr>
+          <w:rStyle w:val="eop"/>
+          <w:rFonts w:ascii="Calibri" w:hAnsi="Calibri" w:cs="Calibri"/>
+          <w:sz w:val="18"/>
+          <w:szCs w:val="18"/>
+        </w:rPr>
+      </w:pPr>
+      <w:r>
+        <w:rPr>
+          <w:rStyle w:val="eop"/>
+          <w:rFonts w:ascii="Calibri" w:hAnsi="Calibri" w:cs="Calibri"/>
+          <w:sz w:val="18"/>
+          <w:szCs w:val="18"/>
+        </w:rPr>
+        <w:t>3 &gt; 1, 3 &gt; 5</w:t>
+      </w:r>
+    </w:p>
+    <w:p>
+      <w:pPr>
+        <w:pStyle w:val="paragraph"/>
+        <w:spacing w:before="0" w:beforeAutospacing="0" w:after="0" w:afterAutospacing="0"/>
+        <w:textAlignment w:val="baseline"/>
+        <w:rPr>
+          <w:rStyle w:val="eop"/>
+          <w:rFonts w:ascii="Calibri" w:hAnsi="Calibri" w:cs="Calibri"/>
+          <w:sz w:val="18"/>
+          <w:szCs w:val="18"/>
+        </w:rPr>
+      </w:pPr>
+      <w:r>
+        <w:rPr>
+          <w:rStyle w:val="eop"/>
+          <w:rFonts w:ascii="Calibri" w:hAnsi="Calibri" w:cs="Calibri"/>
+          <w:sz w:val="18"/>
+          <w:szCs w:val="18"/>
+        </w:rPr>
+        <w:t>3 &lt; 2, 3 &lt; 4</w:t>
+      </w:r>
+    </w:p>
+    <w:p>
+      <w:pPr>
+        <w:pStyle w:val="paragraph"/>
+        <w:spacing w:before="0" w:beforeAutospacing="0" w:after="0" w:afterAutospacing="0"/>
+        <w:textAlignment w:val="baseline"/>
+        <w:rPr>
+          <w:rStyle w:val="eop"/>
+          <w:rFonts w:ascii="Calibri" w:hAnsi="Calibri" w:cs="Calibri"/>
+          <w:sz w:val="18"/>
+          <w:szCs w:val="18"/>
+        </w:rPr>
+      </w:pPr>
+    </w:p>
+    <w:p>
+      <w:pPr>
+        <w:pStyle w:val="paragraph"/>
+        <w:spacing w:before="0" w:beforeAutospacing="0" w:after="0" w:afterAutospacing="0"/>
+        <w:textAlignment w:val="baseline"/>
+        <w:rPr>
+          <w:rStyle w:val="eop"/>
+          <w:rFonts w:ascii="Calibri" w:hAnsi="Calibri" w:cs="Calibri"/>
+          <w:sz w:val="18"/>
+          <w:szCs w:val="18"/>
+        </w:rPr>
+      </w:pPr>
+      <w:r>
+        <w:rPr>
+          <w:rStyle w:val="eop"/>
+          <w:rFonts w:ascii="Calibri" w:hAnsi="Calibri" w:cs="Calibri"/>
+          <w:sz w:val="18"/>
+          <w:szCs w:val="18"/>
+        </w:rPr>
+        <w:t xml:space="preserve">Lizard </w:t>
+      </w:r>
+      <w:r>
+        <w:rPr>
+          <w:rStyle w:val="eop"/>
+          <w:rFonts w:ascii="Calibri" w:hAnsi="Calibri" w:cs="Calibri"/>
+          <w:sz w:val="18"/>
+          <w:szCs w:val="18"/>
+        </w:rPr>
+        <w:t xml:space="preserve">wins against paper and </w:t>
+      </w:r>
+      <w:proofErr w:type="spellStart"/>
+      <w:r>
+        <w:rPr>
+          <w:rStyle w:val="eop"/>
+          <w:rFonts w:ascii="Calibri" w:hAnsi="Calibri" w:cs="Calibri"/>
+          <w:sz w:val="18"/>
+          <w:szCs w:val="18"/>
+        </w:rPr>
+        <w:t>spock</w:t>
+      </w:r>
+      <w:proofErr w:type="spellEnd"/>
+      <w:r>
+        <w:rPr>
+          <w:rStyle w:val="eop"/>
+          <w:rFonts w:ascii="Calibri" w:hAnsi="Calibri" w:cs="Calibri"/>
+          <w:sz w:val="18"/>
+          <w:szCs w:val="18"/>
+        </w:rPr>
+        <w:t xml:space="preserve"> </w:t>
+      </w:r>
+      <w:r>
+        <w:rPr>
+          <w:rStyle w:val="eop"/>
+          <w:rFonts w:ascii="Calibri" w:hAnsi="Calibri" w:cs="Calibri"/>
+          <w:sz w:val="18"/>
+          <w:szCs w:val="18"/>
+        </w:rPr>
+        <w:t>(bool true)</w:t>
+      </w:r>
+    </w:p>
+    <w:p>
+      <w:pPr>
+        <w:pStyle w:val="paragraph"/>
+        <w:spacing w:before="0" w:beforeAutospacing="0" w:after="0" w:afterAutospacing="0"/>
+        <w:textAlignment w:val="baseline"/>
+        <w:rPr>
+          <w:rStyle w:val="eop"/>
+          <w:rFonts w:ascii="Calibri" w:hAnsi="Calibri" w:cs="Calibri"/>
+          <w:sz w:val="18"/>
+          <w:szCs w:val="18"/>
+        </w:rPr>
+      </w:pPr>
+      <w:r>
+        <w:rPr>
+          <w:rStyle w:val="eop"/>
+          <w:rFonts w:ascii="Calibri" w:hAnsi="Calibri" w:cs="Calibri"/>
+          <w:sz w:val="18"/>
+          <w:szCs w:val="18"/>
+        </w:rPr>
+        <w:t>Lizard loses against rock and scissors</w:t>
+      </w:r>
+      <w:r>
+        <w:rPr>
+          <w:rStyle w:val="eop"/>
+          <w:rFonts w:ascii="Calibri" w:hAnsi="Calibri" w:cs="Calibri"/>
+          <w:sz w:val="18"/>
+          <w:szCs w:val="18"/>
+        </w:rPr>
+        <w:t xml:space="preserve"> </w:t>
+      </w:r>
+      <w:r>
+        <w:rPr>
+          <w:rStyle w:val="eop"/>
+          <w:rFonts w:ascii="Calibri" w:hAnsi="Calibri" w:cs="Calibri"/>
+          <w:sz w:val="18"/>
+          <w:szCs w:val="18"/>
+        </w:rPr>
+        <w:t>(bool false)</w:t>
+      </w:r>
+    </w:p>
+    <w:p>
+      <w:pPr>
+        <w:pStyle w:val="paragraph"/>
+        <w:spacing w:before="0" w:beforeAutospacing="0" w:after="0" w:afterAutospacing="0"/>
+        <w:textAlignment w:val="baseline"/>
+        <w:rPr>
+          <w:rStyle w:val="eop"/>
+          <w:rFonts w:ascii="Calibri" w:hAnsi="Calibri" w:cs="Calibri"/>
+          <w:sz w:val="18"/>
+          <w:szCs w:val="18"/>
+        </w:rPr>
+      </w:pPr>
+      <w:r>
+        <w:rPr>
+          <w:rStyle w:val="eop"/>
+          <w:rFonts w:ascii="Calibri" w:hAnsi="Calibri" w:cs="Calibri"/>
+          <w:sz w:val="18"/>
+          <w:szCs w:val="18"/>
+        </w:rPr>
+        <w:t>4 &gt; 3, 4 &gt; 5</w:t>
+      </w:r>
+    </w:p>
+    <w:p>
+      <w:pPr>
+        <w:pStyle w:val="paragraph"/>
+        <w:spacing w:before="0" w:beforeAutospacing="0" w:after="0" w:afterAutospacing="0"/>
+        <w:textAlignment w:val="baseline"/>
+        <w:rPr>
+          <w:rStyle w:val="eop"/>
+          <w:rFonts w:ascii="Calibri" w:hAnsi="Calibri" w:cs="Calibri"/>
+          <w:sz w:val="18"/>
+          <w:szCs w:val="18"/>
+        </w:rPr>
+      </w:pPr>
+      <w:r>
+        <w:rPr>
+          <w:rStyle w:val="eop"/>
+          <w:rFonts w:ascii="Calibri" w:hAnsi="Calibri" w:cs="Calibri"/>
+          <w:sz w:val="18"/>
+          <w:szCs w:val="18"/>
+        </w:rPr>
+        <w:t>4 &lt; 1, 4 &lt; 2</w:t>
+      </w:r>
+    </w:p>
+    <w:p>
+      <w:pPr>
+        <w:pStyle w:val="paragraph"/>
+        <w:spacing w:before="0" w:beforeAutospacing="0" w:after="0" w:afterAutospacing="0"/>
+        <w:textAlignment w:val="baseline"/>
+        <w:rPr>
+          <w:rStyle w:val="eop"/>
+          <w:rFonts w:ascii="Calibri" w:hAnsi="Calibri" w:cs="Calibri"/>
+          <w:sz w:val="18"/>
+          <w:szCs w:val="18"/>
+        </w:rPr>
+      </w:pPr>
+    </w:p>
+    <w:p>
+      <w:pPr>
+        <w:pStyle w:val="paragraph"/>
+        <w:spacing w:before="0" w:beforeAutospacing="0" w:after="0" w:afterAutospacing="0"/>
+        <w:textAlignment w:val="baseline"/>
+        <w:rPr>
+          <w:rStyle w:val="eop"/>
+          <w:rFonts w:ascii="Calibri" w:hAnsi="Calibri" w:cs="Calibri"/>
+          <w:sz w:val="18"/>
+          <w:szCs w:val="18"/>
+        </w:rPr>
+      </w:pPr>
+      <w:r>
+        <w:rPr>
+          <w:rStyle w:val="eop"/>
+          <w:rFonts w:ascii="Calibri" w:hAnsi="Calibri" w:cs="Calibri"/>
+          <w:sz w:val="18"/>
+          <w:szCs w:val="18"/>
+        </w:rPr>
+        <w:t xml:space="preserve">Spock </w:t>
+      </w:r>
+      <w:r>
+        <w:rPr>
+          <w:rStyle w:val="eop"/>
+          <w:rFonts w:ascii="Calibri" w:hAnsi="Calibri" w:cs="Calibri"/>
+          <w:sz w:val="18"/>
+          <w:szCs w:val="18"/>
+        </w:rPr>
+        <w:t>wins against rock and scissors</w:t>
+      </w:r>
+      <w:r>
+        <w:rPr>
+          <w:rStyle w:val="eop"/>
+          <w:rFonts w:ascii="Calibri" w:hAnsi="Calibri" w:cs="Calibri"/>
+          <w:sz w:val="18"/>
+          <w:szCs w:val="18"/>
+        </w:rPr>
+        <w:t xml:space="preserve"> </w:t>
+      </w:r>
+      <w:r>
+        <w:rPr>
+          <w:rStyle w:val="eop"/>
+          <w:rFonts w:ascii="Calibri" w:hAnsi="Calibri" w:cs="Calibri"/>
+          <w:sz w:val="18"/>
+          <w:szCs w:val="18"/>
+        </w:rPr>
+        <w:t>(bool true)</w:t>
+      </w:r>
+    </w:p>
+    <w:p>
+      <w:pPr>
+        <w:pStyle w:val="paragraph"/>
+        <w:spacing w:before="0" w:beforeAutospacing="0" w:after="0" w:afterAutospacing="0"/>
+        <w:textAlignment w:val="baseline"/>
+        <w:rPr>
+          <w:rStyle w:val="eop"/>
+          <w:rFonts w:ascii="Calibri" w:hAnsi="Calibri" w:cs="Calibri"/>
+          <w:sz w:val="18"/>
+          <w:szCs w:val="18"/>
+        </w:rPr>
+      </w:pPr>
+      <w:r>
+        <w:rPr>
+          <w:rStyle w:val="eop"/>
+          <w:rFonts w:ascii="Calibri" w:hAnsi="Calibri" w:cs="Calibri"/>
+          <w:sz w:val="18"/>
+          <w:szCs w:val="18"/>
+        </w:rPr>
+        <w:t>Spock loses against paper and lizard</w:t>
+      </w:r>
+      <w:r>
+        <w:rPr>
+          <w:rStyle w:val="eop"/>
+          <w:rFonts w:ascii="Calibri" w:hAnsi="Calibri" w:cs="Calibri"/>
+          <w:sz w:val="18"/>
+          <w:szCs w:val="18"/>
+        </w:rPr>
+        <w:t xml:space="preserve"> </w:t>
+      </w:r>
+      <w:r>
+        <w:rPr>
+          <w:rStyle w:val="eop"/>
+          <w:rFonts w:ascii="Calibri" w:hAnsi="Calibri" w:cs="Calibri"/>
+          <w:sz w:val="18"/>
+          <w:szCs w:val="18"/>
+        </w:rPr>
+        <w:t>(bool false)</w:t>
+      </w:r>
+    </w:p>
+    <w:p>
+      <w:pPr>
+        <w:pStyle w:val="paragraph"/>
+        <w:spacing w:before="0" w:beforeAutospacing="0" w:after="0" w:afterAutospacing="0"/>
+        <w:textAlignment w:val="baseline"/>
+        <w:rPr>
+          <w:rStyle w:val="eop"/>
+          <w:rFonts w:ascii="Calibri" w:hAnsi="Calibri" w:cs="Calibri"/>
+          <w:sz w:val="18"/>
+          <w:szCs w:val="18"/>
+        </w:rPr>
+      </w:pPr>
+      <w:r>
+        <w:rPr>
+          <w:rStyle w:val="eop"/>
+          <w:rFonts w:ascii="Calibri" w:hAnsi="Calibri" w:cs="Calibri"/>
+          <w:sz w:val="18"/>
+          <w:szCs w:val="18"/>
+        </w:rPr>
+        <w:t>5 &gt; 1, 5 &gt; 2</w:t>
+      </w:r>
+    </w:p>
+    <w:p>
+      <w:pPr>
+        <w:pStyle w:val="paragraph"/>
+        <w:spacing w:before="0" w:beforeAutospacing="0" w:after="0" w:afterAutospacing="0"/>
+        <w:textAlignment w:val="baseline"/>
+        <w:rPr>
+          <w:rStyle w:val="eop"/>
+          <w:rFonts w:ascii="Calibri" w:hAnsi="Calibri" w:cs="Calibri"/>
+          <w:sz w:val="18"/>
+          <w:szCs w:val="18"/>
+        </w:rPr>
+      </w:pPr>
+      <w:r>
+        <w:rPr>
+          <w:rStyle w:val="eop"/>
+          <w:rFonts w:ascii="Calibri" w:hAnsi="Calibri" w:cs="Calibri"/>
+          <w:sz w:val="18"/>
+          <w:szCs w:val="18"/>
+        </w:rPr>
+        <w:t>5 &lt; 3, 5 &lt; 4</w:t>
+      </w:r>
+    </w:p>
+    <w:p>
+      <w:pPr>
+        <w:pStyle w:val="paragraph"/>
+        <w:spacing w:before="0" w:beforeAutospacing="0" w:after="0" w:afterAutospacing="0"/>
+        <w:textAlignment w:val="baseline"/>
+        <w:rPr>
+          <w:rStyle w:val="eop"/>
+          <w:rFonts w:ascii="Calibri" w:hAnsi="Calibri" w:cs="Calibri"/>
+          <w:sz w:val="18"/>
+          <w:szCs w:val="18"/>
+        </w:rPr>
+      </w:pPr>
+    </w:p>
+    <w:p>
+      <w:pPr>
+        <w:pStyle w:val="paragraph"/>
+        <w:spacing w:before="0" w:beforeAutospacing="0" w:after="0" w:afterAutospacing="0"/>
+        <w:textAlignment w:val="baseline"/>
+        <w:rPr>
+          <w:rStyle w:val="eop"/>
+          <w:rFonts w:ascii="Calibri" w:hAnsi="Calibri" w:cs="Calibri"/>
+          <w:sz w:val="18"/>
+          <w:szCs w:val="18"/>
+        </w:rPr>
+      </w:pPr>
+    </w:p>
+    <w:p>
+      <w:pPr>
+        <w:pStyle w:val="paragraph"/>
+        <w:spacing w:before="0" w:beforeAutospacing="0" w:after="0" w:afterAutospacing="0"/>
+        <w:textAlignment w:val="baseline"/>
+        <w:rPr>
+          <w:rStyle w:val="eop"/>
+          <w:rFonts w:ascii="Calibri" w:hAnsi="Calibri" w:cs="Calibri"/>
+          <w:sz w:val="18"/>
+          <w:szCs w:val="18"/>
+          <w:u w:val="single"/>
+        </w:rPr>
+      </w:pPr>
+      <w:r>
+        <w:rPr>
+          <w:rFonts w:asciiTheme="minorHAnsi" w:eastAsiaTheme="minorHAnsi" w:hAnsiTheme="minorHAnsi" w:cstheme="minorBidi"/>
+          <w:sz w:val="22"/>
+          <w:szCs w:val="22"/>
+          <w:u w:val="single"/>
+        </w:rPr>
+        <w:t>Program: initiates the game</w:t>
+      </w:r>
+    </w:p>
+    <w:p>
+      <w:pPr>
+        <w:spacing w:after="0"/>
+        <w:rPr>
+          <w:sz w:val="16"/>
+          <w:szCs w:val="16"/>
+        </w:rPr>
+      </w:pPr>
+      <w:r>
+        <w:t>Game</w:t>
+      </w:r>
+      <w:r>
+        <w:t xml:space="preserve"> (parent)</w:t>
+      </w:r>
+      <w:r>
+        <w:t>:</w:t>
+      </w:r>
+      <w:r>
+        <w:t xml:space="preserve"> </w:t>
+      </w:r>
+      <w:r>
+        <w:rPr>
+          <w:sz w:val="16"/>
+          <w:szCs w:val="16"/>
+        </w:rPr>
+        <w:t>r</w:t>
+      </w:r>
+      <w:r>
+        <w:rPr>
+          <w:sz w:val="16"/>
+          <w:szCs w:val="16"/>
+        </w:rPr>
+        <w:t>ules</w:t>
+      </w:r>
+      <w:r>
+        <w:rPr>
+          <w:sz w:val="16"/>
+          <w:szCs w:val="16"/>
+        </w:rPr>
+        <w:t>(</w:t>
+      </w:r>
+      <w:r>
+        <w:rPr>
+          <w:sz w:val="16"/>
+          <w:szCs w:val="16"/>
+        </w:rPr>
+        <w:t>double)</w:t>
+      </w:r>
+      <w:r>
+        <w:rPr>
+          <w:sz w:val="16"/>
+          <w:szCs w:val="16"/>
+        </w:rPr>
+        <w:t>, move</w:t>
+      </w:r>
+      <w:r>
+        <w:rPr>
+          <w:sz w:val="16"/>
+          <w:szCs w:val="16"/>
+        </w:rPr>
+        <w:t>s</w:t>
+      </w:r>
+      <w:r>
+        <w:rPr>
+          <w:sz w:val="16"/>
+          <w:szCs w:val="16"/>
+        </w:rPr>
+        <w:t>/gestures</w:t>
+      </w:r>
+      <w:r>
+        <w:rPr>
+          <w:sz w:val="16"/>
+          <w:szCs w:val="16"/>
+        </w:rPr>
+        <w:t xml:space="preserve">(string), </w:t>
+      </w:r>
+      <w:r>
+        <w:rPr>
+          <w:sz w:val="16"/>
+          <w:szCs w:val="16"/>
+        </w:rPr>
+        <w:t>bool for win/</w:t>
+      </w:r>
+      <w:r>
+        <w:rPr>
+          <w:sz w:val="16"/>
+          <w:szCs w:val="16"/>
+        </w:rPr>
+        <w:t>lose</w:t>
+      </w:r>
+      <w:r>
+        <w:rPr>
+          <w:sz w:val="16"/>
+          <w:szCs w:val="16"/>
+        </w:rPr>
+        <w:t>(string)</w:t>
+      </w:r>
+    </w:p>
+    <w:p>
+      <w:pPr>
+        <w:spacing w:after="0"/>
+        <w:rPr>
+          <w:sz w:val="16"/>
+          <w:szCs w:val="16"/>
+        </w:rPr>
+      </w:pPr>
+      <w:r>
+        <w:t>Player</w:t>
+      </w:r>
+      <w:r>
+        <w:t>s</w:t>
+      </w:r>
+      <w:r>
+        <w:t>:</w:t>
+      </w:r>
+      <w:r>
+        <w:t xml:space="preserve"> </w:t>
+      </w:r>
+      <w:r>
+        <w:rPr>
+          <w:sz w:val="16"/>
+          <w:szCs w:val="16"/>
+        </w:rPr>
+        <w:t>all players</w:t>
+      </w:r>
+      <w:r>
+        <w:rPr>
+          <w:sz w:val="16"/>
+          <w:szCs w:val="16"/>
+        </w:rPr>
+        <w:t xml:space="preserve"> are </w:t>
+      </w:r>
+      <w:proofErr w:type="spellStart"/>
+      <w:r>
+        <w:rPr>
+          <w:sz w:val="16"/>
+          <w:szCs w:val="16"/>
+        </w:rPr>
+        <w:t>apart</w:t>
+      </w:r>
+      <w:proofErr w:type="spellEnd"/>
+      <w:r>
+        <w:rPr>
+          <w:sz w:val="16"/>
+          <w:szCs w:val="16"/>
+        </w:rPr>
+        <w:t xml:space="preserve"> of the same game, </w:t>
+      </w:r>
+      <w:r>
+        <w:rPr>
+          <w:sz w:val="16"/>
+          <w:szCs w:val="16"/>
+        </w:rPr>
+        <w:t>follow the same</w:t>
+      </w:r>
+      <w:r>
+        <w:rPr>
+          <w:sz w:val="16"/>
+          <w:szCs w:val="16"/>
+        </w:rPr>
+        <w:t xml:space="preserve"> game rules, gestures, </w:t>
+      </w:r>
+      <w:proofErr w:type="spellStart"/>
+      <w:r>
+        <w:rPr>
+          <w:sz w:val="16"/>
+          <w:szCs w:val="16"/>
+        </w:rPr>
+        <w:t>win&amp;lose</w:t>
+      </w:r>
+      <w:proofErr w:type="spellEnd"/>
+      <w:r>
+        <w:rPr>
+          <w:sz w:val="16"/>
+          <w:szCs w:val="16"/>
+        </w:rPr>
+        <w:t xml:space="preserve"> conditions</w:t>
+      </w:r>
+      <w:r>
+        <w:rPr>
+          <w:sz w:val="16"/>
+          <w:szCs w:val="16"/>
+        </w:rPr>
+        <w:t>, there are different types of players though</w:t>
+      </w:r>
+    </w:p>
+    <w:p>
+      <w:pPr>
+        <w:spacing w:after="0"/>
+      </w:pPr>
+      <w:r>
+        <w:t xml:space="preserve">Human </w:t>
+      </w:r>
+      <w:r>
+        <w:t>1</w:t>
+      </w:r>
+      <w:r>
+        <w:t>/2</w:t>
+      </w:r>
+      <w:r>
+        <w:t>:</w:t>
+      </w:r>
+      <w:r>
+        <w:t xml:space="preserve"> </w:t>
+      </w:r>
+      <w:r>
+        <w:rPr>
+          <w:sz w:val="16"/>
+          <w:szCs w:val="16"/>
+        </w:rPr>
+        <w:t>both human</w:t>
+      </w:r>
+      <w:r>
+        <w:rPr>
+          <w:sz w:val="16"/>
+          <w:szCs w:val="16"/>
+        </w:rPr>
+        <w:t>s</w:t>
+      </w:r>
+      <w:r>
+        <w:rPr>
+          <w:sz w:val="16"/>
+          <w:szCs w:val="16"/>
+        </w:rPr>
+        <w:t xml:space="preserve"> are </w:t>
+      </w:r>
+      <w:r>
+        <w:rPr>
+          <w:sz w:val="16"/>
+          <w:szCs w:val="16"/>
+        </w:rPr>
+        <w:t>PLAYERS</w:t>
+      </w:r>
+      <w:r>
+        <w:rPr>
+          <w:sz w:val="16"/>
+          <w:szCs w:val="16"/>
+        </w:rPr>
+        <w:t xml:space="preserve"> of this </w:t>
+      </w:r>
+      <w:r>
+        <w:rPr>
+          <w:sz w:val="16"/>
+          <w:szCs w:val="16"/>
+        </w:rPr>
+        <w:t>GAME</w:t>
+      </w:r>
+      <w:r>
+        <w:rPr>
+          <w:sz w:val="16"/>
+          <w:szCs w:val="16"/>
+        </w:rPr>
+        <w:t>,</w:t>
+      </w:r>
+      <w:r>
+        <w:rPr>
+          <w:sz w:val="16"/>
+          <w:szCs w:val="16"/>
+        </w:rPr>
+        <w:t xml:space="preserve"> </w:t>
+      </w:r>
+    </w:p>
+    <w:p>
+      <w:pPr>
+        <w:spacing w:after="0"/>
+      </w:pPr>
+      <w:r>
+        <w:t>NPC:</w:t>
+      </w:r>
     </w:p>
     <w:sectPr>
       <w:pgSz w:w="12240" w:h="15840"/>

</xml_diff>

<commit_message>
doing more planning before I continue with code. I've got the rules and layout in my head, need to figure out which classes are needed. might make move specific classes to account for my win/loss math.
</commit_message>
<xml_diff>
--- a/win-loss math rpsls.docx
+++ b/win-loss math rpsls.docx
@@ -207,27 +207,7 @@
           <w:sz w:val="18"/>
           <w:szCs w:val="18"/>
         </w:rPr>
-        <w:t xml:space="preserve">1 </w:t>
-      </w:r>
-      <w:proofErr w:type="gramStart"/>
-      <w:r>
-        <w:rPr>
-          <w:rStyle w:val="eop"/>
-          <w:rFonts w:ascii="Calibri" w:hAnsi="Calibri" w:cs="Calibri"/>
-          <w:sz w:val="18"/>
-          <w:szCs w:val="18"/>
-        </w:rPr>
-        <w:t>beats</w:t>
-      </w:r>
-      <w:proofErr w:type="gramEnd"/>
-      <w:r>
-        <w:rPr>
-          <w:rStyle w:val="eop"/>
-          <w:rFonts w:ascii="Calibri" w:hAnsi="Calibri" w:cs="Calibri"/>
-          <w:sz w:val="18"/>
-          <w:szCs w:val="18"/>
-        </w:rPr>
-        <w:t xml:space="preserve"> 2, 4,</w:t>
+        <w:t>1 beats 2, 4,</w:t>
       </w:r>
     </w:p>
     <w:p>
@@ -343,322 +323,212 @@
           <w:szCs w:val="18"/>
         </w:rPr>
       </w:pPr>
-      <w:proofErr w:type="gramStart"/>
-      <w:r>
-        <w:rPr>
-          <w:rStyle w:val="eop"/>
-          <w:rFonts w:ascii="Calibri" w:hAnsi="Calibri" w:cs="Calibri"/>
-          <w:sz w:val="18"/>
-          <w:szCs w:val="18"/>
-        </w:rPr>
-        <w:t>Rock(</w:t>
-      </w:r>
-      <w:proofErr w:type="gramEnd"/>
-      <w:r>
-        <w:rPr>
-          <w:rStyle w:val="eop"/>
-          <w:rFonts w:ascii="Calibri" w:hAnsi="Calibri" w:cs="Calibri"/>
-          <w:sz w:val="18"/>
-          <w:szCs w:val="18"/>
-        </w:rPr>
-        <w:t>1) &gt; Scissors(2), Rock(1) &gt; Lizard(4);</w:t>
-      </w:r>
-    </w:p>
-    <w:p>
-      <w:pPr>
-        <w:pStyle w:val="paragraph"/>
-        <w:spacing w:before="0" w:beforeAutospacing="0" w:after="0" w:afterAutospacing="0"/>
-        <w:textAlignment w:val="baseline"/>
-        <w:rPr>
-          <w:rStyle w:val="eop"/>
-          <w:rFonts w:ascii="Calibri" w:hAnsi="Calibri" w:cs="Calibri"/>
-          <w:sz w:val="18"/>
-          <w:szCs w:val="18"/>
-        </w:rPr>
-      </w:pPr>
-      <w:proofErr w:type="gramStart"/>
-      <w:r>
-        <w:rPr>
-          <w:rStyle w:val="eop"/>
-          <w:rFonts w:ascii="Calibri" w:hAnsi="Calibri" w:cs="Calibri"/>
-          <w:sz w:val="18"/>
-          <w:szCs w:val="18"/>
-        </w:rPr>
-        <w:t>Rock(</w:t>
-      </w:r>
-      <w:proofErr w:type="gramEnd"/>
-      <w:r>
-        <w:rPr>
-          <w:rStyle w:val="eop"/>
-          <w:rFonts w:ascii="Calibri" w:hAnsi="Calibri" w:cs="Calibri"/>
-          <w:sz w:val="18"/>
-          <w:szCs w:val="18"/>
-        </w:rPr>
-        <w:t>1) &lt; Paper(3), Rock(1) &lt; Spock(5);</w:t>
-      </w:r>
-    </w:p>
-    <w:p>
-      <w:pPr>
-        <w:pStyle w:val="paragraph"/>
-        <w:spacing w:before="0" w:beforeAutospacing="0" w:after="0" w:afterAutospacing="0"/>
-        <w:textAlignment w:val="baseline"/>
-        <w:rPr>
-          <w:rStyle w:val="eop"/>
-          <w:rFonts w:ascii="Calibri" w:hAnsi="Calibri" w:cs="Calibri"/>
-          <w:sz w:val="18"/>
-          <w:szCs w:val="18"/>
-        </w:rPr>
-      </w:pPr>
-      <w:proofErr w:type="gramStart"/>
-      <w:r>
-        <w:rPr>
-          <w:rStyle w:val="eop"/>
-          <w:rFonts w:ascii="Calibri" w:hAnsi="Calibri" w:cs="Calibri"/>
-          <w:sz w:val="18"/>
-          <w:szCs w:val="18"/>
-        </w:rPr>
-        <w:t>Scissors(</w:t>
-      </w:r>
-      <w:proofErr w:type="gramEnd"/>
-      <w:r>
-        <w:rPr>
-          <w:rStyle w:val="eop"/>
-          <w:rFonts w:ascii="Calibri" w:hAnsi="Calibri" w:cs="Calibri"/>
-          <w:sz w:val="18"/>
-          <w:szCs w:val="18"/>
-        </w:rPr>
-        <w:t>2) &gt; Paper(3), Scissors(2) &gt; Lizard(4);</w:t>
-      </w:r>
-    </w:p>
-    <w:p>
-      <w:pPr>
-        <w:pStyle w:val="paragraph"/>
-        <w:spacing w:before="0" w:beforeAutospacing="0" w:after="0" w:afterAutospacing="0"/>
-        <w:textAlignment w:val="baseline"/>
-        <w:rPr>
-          <w:rStyle w:val="eop"/>
-          <w:rFonts w:ascii="Calibri" w:hAnsi="Calibri" w:cs="Calibri"/>
-          <w:sz w:val="18"/>
-          <w:szCs w:val="18"/>
-        </w:rPr>
-      </w:pPr>
-      <w:proofErr w:type="gramStart"/>
-      <w:r>
-        <w:rPr>
-          <w:rStyle w:val="eop"/>
-          <w:rFonts w:ascii="Calibri" w:hAnsi="Calibri" w:cs="Calibri"/>
-          <w:sz w:val="18"/>
-          <w:szCs w:val="18"/>
-        </w:rPr>
-        <w:t>Scissors(</w:t>
-      </w:r>
-      <w:proofErr w:type="gramEnd"/>
-      <w:r>
-        <w:rPr>
-          <w:rStyle w:val="eop"/>
-          <w:rFonts w:ascii="Calibri" w:hAnsi="Calibri" w:cs="Calibri"/>
-          <w:sz w:val="18"/>
-          <w:szCs w:val="18"/>
-        </w:rPr>
-        <w:t>2) &lt; Rock(1), Scissors(2) &gt; Spock(5)</w:t>
-      </w:r>
-    </w:p>
-    <w:p>
-      <w:pPr>
-        <w:pStyle w:val="paragraph"/>
-        <w:spacing w:before="0" w:beforeAutospacing="0" w:after="0" w:afterAutospacing="0"/>
-        <w:textAlignment w:val="baseline"/>
-        <w:rPr>
-          <w:rStyle w:val="eop"/>
-          <w:rFonts w:ascii="Calibri" w:hAnsi="Calibri" w:cs="Calibri"/>
-          <w:sz w:val="18"/>
-          <w:szCs w:val="18"/>
-        </w:rPr>
-      </w:pPr>
-      <w:proofErr w:type="gramStart"/>
-      <w:r>
-        <w:rPr>
-          <w:rStyle w:val="eop"/>
-          <w:rFonts w:ascii="Calibri" w:hAnsi="Calibri" w:cs="Calibri"/>
-          <w:sz w:val="18"/>
-          <w:szCs w:val="18"/>
-        </w:rPr>
-        <w:t>Paper(</w:t>
-      </w:r>
-      <w:proofErr w:type="gramEnd"/>
-      <w:r>
-        <w:rPr>
-          <w:rStyle w:val="eop"/>
-          <w:rFonts w:ascii="Calibri" w:hAnsi="Calibri" w:cs="Calibri"/>
-          <w:sz w:val="18"/>
-          <w:szCs w:val="18"/>
-        </w:rPr>
-        <w:t>3) &gt; Rock(1), Paper(3) &gt; Spock(5);</w:t>
-      </w:r>
-    </w:p>
-    <w:p>
-      <w:pPr>
-        <w:pStyle w:val="paragraph"/>
-        <w:spacing w:before="0" w:beforeAutospacing="0" w:after="0" w:afterAutospacing="0"/>
-        <w:textAlignment w:val="baseline"/>
-        <w:rPr>
-          <w:rStyle w:val="eop"/>
-          <w:rFonts w:ascii="Calibri" w:hAnsi="Calibri" w:cs="Calibri"/>
-          <w:sz w:val="18"/>
-          <w:szCs w:val="18"/>
-        </w:rPr>
-      </w:pPr>
-      <w:proofErr w:type="gramStart"/>
-      <w:r>
-        <w:rPr>
-          <w:rStyle w:val="eop"/>
-          <w:rFonts w:ascii="Calibri" w:hAnsi="Calibri" w:cs="Calibri"/>
-          <w:sz w:val="18"/>
-          <w:szCs w:val="18"/>
-        </w:rPr>
-        <w:t>Paper(</w:t>
-      </w:r>
-      <w:proofErr w:type="gramEnd"/>
-      <w:r>
-        <w:rPr>
-          <w:rStyle w:val="eop"/>
-          <w:rFonts w:ascii="Calibri" w:hAnsi="Calibri" w:cs="Calibri"/>
-          <w:sz w:val="18"/>
-          <w:szCs w:val="18"/>
-        </w:rPr>
-        <w:t>3) &lt; Scissors(2), Paper(3) &lt; Lizard(4);</w:t>
-      </w:r>
-    </w:p>
-    <w:p>
-      <w:pPr>
-        <w:pStyle w:val="paragraph"/>
-        <w:spacing w:before="0" w:beforeAutospacing="0" w:after="0" w:afterAutospacing="0"/>
-        <w:textAlignment w:val="baseline"/>
-        <w:rPr>
-          <w:rStyle w:val="eop"/>
-          <w:rFonts w:ascii="Calibri" w:hAnsi="Calibri" w:cs="Calibri"/>
-          <w:sz w:val="18"/>
-          <w:szCs w:val="18"/>
-        </w:rPr>
-      </w:pPr>
-      <w:proofErr w:type="gramStart"/>
-      <w:r>
-        <w:rPr>
-          <w:rStyle w:val="eop"/>
-          <w:rFonts w:ascii="Calibri" w:hAnsi="Calibri" w:cs="Calibri"/>
-          <w:sz w:val="18"/>
-          <w:szCs w:val="18"/>
-        </w:rPr>
-        <w:t>Lizard(</w:t>
-      </w:r>
-      <w:proofErr w:type="gramEnd"/>
-      <w:r>
-        <w:rPr>
-          <w:rStyle w:val="eop"/>
-          <w:rFonts w:ascii="Calibri" w:hAnsi="Calibri" w:cs="Calibri"/>
-          <w:sz w:val="18"/>
-          <w:szCs w:val="18"/>
-        </w:rPr>
-        <w:t>4) &gt; Paper(3), Lizard(4) &gt; Spock(5);</w:t>
-      </w:r>
-    </w:p>
-    <w:p>
-      <w:pPr>
-        <w:pStyle w:val="paragraph"/>
-        <w:spacing w:before="0" w:beforeAutospacing="0" w:after="0" w:afterAutospacing="0"/>
-        <w:textAlignment w:val="baseline"/>
-        <w:rPr>
-          <w:rStyle w:val="eop"/>
-          <w:rFonts w:ascii="Calibri" w:hAnsi="Calibri" w:cs="Calibri"/>
-          <w:sz w:val="18"/>
-          <w:szCs w:val="18"/>
-        </w:rPr>
-      </w:pPr>
-      <w:proofErr w:type="gramStart"/>
-      <w:r>
-        <w:rPr>
-          <w:rStyle w:val="eop"/>
-          <w:rFonts w:ascii="Calibri" w:hAnsi="Calibri" w:cs="Calibri"/>
-          <w:sz w:val="18"/>
-          <w:szCs w:val="18"/>
-        </w:rPr>
-        <w:t>Lizard(</w:t>
-      </w:r>
-      <w:proofErr w:type="gramEnd"/>
-      <w:r>
-        <w:rPr>
-          <w:rStyle w:val="eop"/>
-          <w:rFonts w:ascii="Calibri" w:hAnsi="Calibri" w:cs="Calibri"/>
-          <w:sz w:val="18"/>
-          <w:szCs w:val="18"/>
-        </w:rPr>
-        <w:t>4) &lt; Rock(1), Lizard(4) &lt; Scissors(2);</w:t>
-      </w:r>
-    </w:p>
-    <w:p>
-      <w:pPr>
-        <w:pStyle w:val="paragraph"/>
-        <w:spacing w:before="0" w:beforeAutospacing="0" w:after="0" w:afterAutospacing="0"/>
-        <w:textAlignment w:val="baseline"/>
-        <w:rPr>
-          <w:rStyle w:val="eop"/>
-          <w:rFonts w:ascii="Calibri" w:hAnsi="Calibri" w:cs="Calibri"/>
-          <w:sz w:val="18"/>
-          <w:szCs w:val="18"/>
-        </w:rPr>
-      </w:pPr>
-      <w:proofErr w:type="gramStart"/>
-      <w:r>
-        <w:rPr>
-          <w:rStyle w:val="eop"/>
-          <w:rFonts w:ascii="Calibri" w:hAnsi="Calibri" w:cs="Calibri"/>
-          <w:sz w:val="18"/>
-          <w:szCs w:val="18"/>
-        </w:rPr>
-        <w:t>Spock(</w:t>
-      </w:r>
-      <w:proofErr w:type="gramEnd"/>
-      <w:r>
-        <w:rPr>
-          <w:rStyle w:val="eop"/>
-          <w:rFonts w:ascii="Calibri" w:hAnsi="Calibri" w:cs="Calibri"/>
-          <w:sz w:val="18"/>
-          <w:szCs w:val="18"/>
-        </w:rPr>
-        <w:t>5) &gt; Rock(1), Spock(5) &gt; Scissors(2);</w:t>
-      </w:r>
-    </w:p>
-    <w:p>
-      <w:pPr>
-        <w:pStyle w:val="paragraph"/>
-        <w:spacing w:before="0" w:beforeAutospacing="0" w:after="0" w:afterAutospacing="0"/>
-        <w:textAlignment w:val="baseline"/>
-        <w:rPr>
-          <w:rStyle w:val="eop"/>
-          <w:rFonts w:ascii="Calibri" w:hAnsi="Calibri" w:cs="Calibri"/>
-          <w:sz w:val="18"/>
-          <w:szCs w:val="18"/>
-        </w:rPr>
-      </w:pPr>
-      <w:proofErr w:type="gramStart"/>
-      <w:r>
-        <w:rPr>
-          <w:rStyle w:val="eop"/>
-          <w:rFonts w:ascii="Calibri" w:hAnsi="Calibri" w:cs="Calibri"/>
-          <w:sz w:val="18"/>
-          <w:szCs w:val="18"/>
-        </w:rPr>
-        <w:t>Spock(</w:t>
-      </w:r>
-      <w:proofErr w:type="gramEnd"/>
-      <w:r>
-        <w:rPr>
-          <w:rStyle w:val="eop"/>
-          <w:rFonts w:ascii="Calibri" w:hAnsi="Calibri" w:cs="Calibri"/>
-          <w:sz w:val="18"/>
-          <w:szCs w:val="18"/>
-        </w:rPr>
-        <w:t>5) &lt; Paper(3), Spock(5) &lt; Lizard(4);</w:t>
+      <w:r>
+        <w:rPr>
+          <w:rStyle w:val="eop"/>
+          <w:rFonts w:ascii="Calibri" w:hAnsi="Calibri" w:cs="Calibri"/>
+          <w:sz w:val="18"/>
+          <w:szCs w:val="18"/>
+        </w:rPr>
+        <w:t>Rock(1) &gt; Scissors(2), Rock(1) &gt; Lizard(4);</w:t>
+      </w:r>
+    </w:p>
+    <w:p>
+      <w:pPr>
+        <w:pStyle w:val="paragraph"/>
+        <w:spacing w:before="0" w:beforeAutospacing="0" w:after="0" w:afterAutospacing="0"/>
+        <w:textAlignment w:val="baseline"/>
+        <w:rPr>
+          <w:rStyle w:val="eop"/>
+          <w:rFonts w:ascii="Calibri" w:hAnsi="Calibri" w:cs="Calibri"/>
+          <w:sz w:val="18"/>
+          <w:szCs w:val="18"/>
+        </w:rPr>
+      </w:pPr>
+      <w:r>
+        <w:rPr>
+          <w:rStyle w:val="eop"/>
+          <w:rFonts w:ascii="Calibri" w:hAnsi="Calibri" w:cs="Calibri"/>
+          <w:sz w:val="18"/>
+          <w:szCs w:val="18"/>
+        </w:rPr>
+        <w:t>Rock(1) &lt; Paper(3), Rock(1) &lt; Spock(5);</w:t>
+      </w:r>
+    </w:p>
+    <w:p>
+      <w:pPr>
+        <w:pStyle w:val="paragraph"/>
+        <w:spacing w:before="0" w:beforeAutospacing="0" w:after="0" w:afterAutospacing="0"/>
+        <w:textAlignment w:val="baseline"/>
+        <w:rPr>
+          <w:rStyle w:val="eop"/>
+          <w:rFonts w:ascii="Calibri" w:hAnsi="Calibri" w:cs="Calibri"/>
+          <w:sz w:val="18"/>
+          <w:szCs w:val="18"/>
+        </w:rPr>
+      </w:pPr>
+      <w:r>
+        <w:rPr>
+          <w:rStyle w:val="eop"/>
+          <w:rFonts w:ascii="Calibri" w:hAnsi="Calibri" w:cs="Calibri"/>
+          <w:sz w:val="18"/>
+          <w:szCs w:val="18"/>
+        </w:rPr>
+        <w:t>Scissors(2) &gt; Paper(3), Scissors(2) &gt; Lizard(4);</w:t>
+      </w:r>
+    </w:p>
+    <w:p>
+      <w:pPr>
+        <w:pStyle w:val="paragraph"/>
+        <w:spacing w:before="0" w:beforeAutospacing="0" w:after="0" w:afterAutospacing="0"/>
+        <w:textAlignment w:val="baseline"/>
+        <w:rPr>
+          <w:rStyle w:val="eop"/>
+          <w:rFonts w:ascii="Calibri" w:hAnsi="Calibri" w:cs="Calibri"/>
+          <w:sz w:val="18"/>
+          <w:szCs w:val="18"/>
+        </w:rPr>
+      </w:pPr>
+      <w:r>
+        <w:rPr>
+          <w:rStyle w:val="eop"/>
+          <w:rFonts w:ascii="Calibri" w:hAnsi="Calibri" w:cs="Calibri"/>
+          <w:sz w:val="18"/>
+          <w:szCs w:val="18"/>
+        </w:rPr>
+        <w:t>Scissors(2) &lt; Rock(1), Scissors(2) &gt; Spock(5)</w:t>
+      </w:r>
+    </w:p>
+    <w:p>
+      <w:pPr>
+        <w:pStyle w:val="paragraph"/>
+        <w:spacing w:before="0" w:beforeAutospacing="0" w:after="0" w:afterAutospacing="0"/>
+        <w:textAlignment w:val="baseline"/>
+        <w:rPr>
+          <w:rStyle w:val="eop"/>
+          <w:rFonts w:ascii="Calibri" w:hAnsi="Calibri" w:cs="Calibri"/>
+          <w:sz w:val="18"/>
+          <w:szCs w:val="18"/>
+        </w:rPr>
+      </w:pPr>
+      <w:r>
+        <w:rPr>
+          <w:rStyle w:val="eop"/>
+          <w:rFonts w:ascii="Calibri" w:hAnsi="Calibri" w:cs="Calibri"/>
+          <w:sz w:val="18"/>
+          <w:szCs w:val="18"/>
+        </w:rPr>
+        <w:t>Paper(3) &gt; Rock(1), Paper(3) &gt; Spock(5);</w:t>
+      </w:r>
+    </w:p>
+    <w:p>
+      <w:pPr>
+        <w:pStyle w:val="paragraph"/>
+        <w:spacing w:before="0" w:beforeAutospacing="0" w:after="0" w:afterAutospacing="0"/>
+        <w:textAlignment w:val="baseline"/>
+        <w:rPr>
+          <w:rStyle w:val="eop"/>
+          <w:rFonts w:ascii="Calibri" w:hAnsi="Calibri" w:cs="Calibri"/>
+          <w:sz w:val="18"/>
+          <w:szCs w:val="18"/>
+        </w:rPr>
+      </w:pPr>
+      <w:r>
+        <w:rPr>
+          <w:rStyle w:val="eop"/>
+          <w:rFonts w:ascii="Calibri" w:hAnsi="Calibri" w:cs="Calibri"/>
+          <w:sz w:val="18"/>
+          <w:szCs w:val="18"/>
+        </w:rPr>
+        <w:t>Paper(3) &lt; Scissors(2), Paper(3) &lt; Lizard(4);</w:t>
+      </w:r>
+    </w:p>
+    <w:p>
+      <w:pPr>
+        <w:pStyle w:val="paragraph"/>
+        <w:spacing w:before="0" w:beforeAutospacing="0" w:after="0" w:afterAutospacing="0"/>
+        <w:textAlignment w:val="baseline"/>
+        <w:rPr>
+          <w:rStyle w:val="eop"/>
+          <w:rFonts w:ascii="Calibri" w:hAnsi="Calibri" w:cs="Calibri"/>
+          <w:sz w:val="18"/>
+          <w:szCs w:val="18"/>
+        </w:rPr>
+      </w:pPr>
+      <w:r>
+        <w:rPr>
+          <w:rStyle w:val="eop"/>
+          <w:rFonts w:ascii="Calibri" w:hAnsi="Calibri" w:cs="Calibri"/>
+          <w:sz w:val="18"/>
+          <w:szCs w:val="18"/>
+        </w:rPr>
+        <w:t>Lizard(4) &gt; Paper(3), Lizard(4) &gt; Spock(5);</w:t>
+      </w:r>
+    </w:p>
+    <w:p>
+      <w:pPr>
+        <w:pStyle w:val="paragraph"/>
+        <w:spacing w:before="0" w:beforeAutospacing="0" w:after="0" w:afterAutospacing="0"/>
+        <w:textAlignment w:val="baseline"/>
+        <w:rPr>
+          <w:rStyle w:val="eop"/>
+          <w:rFonts w:ascii="Calibri" w:hAnsi="Calibri" w:cs="Calibri"/>
+          <w:sz w:val="18"/>
+          <w:szCs w:val="18"/>
+        </w:rPr>
+      </w:pPr>
+      <w:r>
+        <w:rPr>
+          <w:rStyle w:val="eop"/>
+          <w:rFonts w:ascii="Calibri" w:hAnsi="Calibri" w:cs="Calibri"/>
+          <w:sz w:val="18"/>
+          <w:szCs w:val="18"/>
+        </w:rPr>
+        <w:t>Lizard(4) &lt; Rock(1), Lizard(4) &lt; Scissors(2);</w:t>
+      </w:r>
+    </w:p>
+    <w:p>
+      <w:pPr>
+        <w:pStyle w:val="paragraph"/>
+        <w:spacing w:before="0" w:beforeAutospacing="0" w:after="0" w:afterAutospacing="0"/>
+        <w:textAlignment w:val="baseline"/>
+        <w:rPr>
+          <w:rStyle w:val="eop"/>
+          <w:rFonts w:ascii="Calibri" w:hAnsi="Calibri" w:cs="Calibri"/>
+          <w:sz w:val="18"/>
+          <w:szCs w:val="18"/>
+        </w:rPr>
+      </w:pPr>
+      <w:r>
+        <w:rPr>
+          <w:rStyle w:val="eop"/>
+          <w:rFonts w:ascii="Calibri" w:hAnsi="Calibri" w:cs="Calibri"/>
+          <w:sz w:val="18"/>
+          <w:szCs w:val="18"/>
+        </w:rPr>
+        <w:t>Spock(5) &gt; Rock(1), Spock(5) &gt; Scissors(2);</w:t>
+      </w:r>
+    </w:p>
+    <w:p>
+      <w:pPr>
+        <w:pStyle w:val="paragraph"/>
+        <w:spacing w:before="0" w:beforeAutospacing="0" w:after="0" w:afterAutospacing="0"/>
+        <w:textAlignment w:val="baseline"/>
+        <w:rPr>
+          <w:rStyle w:val="eop"/>
+          <w:rFonts w:ascii="Calibri" w:hAnsi="Calibri" w:cs="Calibri"/>
+          <w:sz w:val="18"/>
+          <w:szCs w:val="18"/>
+        </w:rPr>
+      </w:pPr>
+      <w:r>
+        <w:rPr>
+          <w:rStyle w:val="eop"/>
+          <w:rFonts w:ascii="Calibri" w:hAnsi="Calibri" w:cs="Calibri"/>
+          <w:sz w:val="18"/>
+          <w:szCs w:val="18"/>
+        </w:rPr>
+        <w:t>Spock(5) &lt; Paper(3), Spock(5) &lt; Lizard(4);</w:t>
       </w:r>
     </w:p>
     <w:p>
@@ -742,19 +612,30 @@
           <w:sz w:val="18"/>
           <w:szCs w:val="18"/>
         </w:rPr>
-        <w:t xml:space="preserve">Rock loses against paper a </w:t>
-      </w:r>
-      <w:proofErr w:type="spellStart"/>
-      <w:r>
-        <w:rPr>
-          <w:rStyle w:val="eop"/>
-          <w:rFonts w:ascii="Calibri" w:hAnsi="Calibri" w:cs="Calibri"/>
-          <w:sz w:val="18"/>
-          <w:szCs w:val="18"/>
-        </w:rPr>
-        <w:t>spock</w:t>
-      </w:r>
-      <w:proofErr w:type="spellEnd"/>
+        <w:t>1 &gt; 2, 1 &gt; 4</w:t>
+      </w:r>
+    </w:p>
+    <w:p>
+      <w:pPr>
+        <w:pStyle w:val="paragraph"/>
+        <w:spacing w:before="0" w:beforeAutospacing="0" w:after="0" w:afterAutospacing="0"/>
+        <w:textAlignment w:val="baseline"/>
+        <w:rPr>
+          <w:rStyle w:val="eop"/>
+          <w:rFonts w:ascii="Calibri" w:hAnsi="Calibri" w:cs="Calibri"/>
+          <w:sz w:val="18"/>
+          <w:szCs w:val="18"/>
+        </w:rPr>
+      </w:pPr>
+      <w:r>
+        <w:rPr>
+          <w:rStyle w:val="eop"/>
+          <w:rFonts w:ascii="Calibri" w:hAnsi="Calibri" w:cs="Calibri"/>
+          <w:sz w:val="18"/>
+          <w:szCs w:val="18"/>
+        </w:rPr>
+        <w:t>Rock loses against paper a spock</w:t>
+      </w:r>
       <w:r>
         <w:rPr>
           <w:rStyle w:val="eop"/>
@@ -784,578 +665,482 @@
           <w:sz w:val="18"/>
           <w:szCs w:val="18"/>
         </w:rPr>
-        <w:t>1 &gt; 2, 1 &gt; 4</w:t>
-      </w:r>
+        <w:t>1 &lt; 3, 1 &lt; 5</w:t>
+      </w:r>
+    </w:p>
+    <w:p>
+      <w:pPr>
+        <w:pStyle w:val="paragraph"/>
+        <w:spacing w:before="0" w:beforeAutospacing="0" w:after="0" w:afterAutospacing="0"/>
+        <w:textAlignment w:val="baseline"/>
+        <w:rPr>
+          <w:rStyle w:val="eop"/>
+          <w:rFonts w:ascii="Calibri" w:hAnsi="Calibri" w:cs="Calibri"/>
+          <w:sz w:val="18"/>
+          <w:szCs w:val="18"/>
+        </w:rPr>
+      </w:pPr>
+    </w:p>
+    <w:p>
+      <w:pPr>
+        <w:pStyle w:val="paragraph"/>
+        <w:spacing w:before="0" w:beforeAutospacing="0" w:after="0" w:afterAutospacing="0"/>
+        <w:textAlignment w:val="baseline"/>
+        <w:rPr>
+          <w:rStyle w:val="eop"/>
+          <w:rFonts w:ascii="Calibri" w:hAnsi="Calibri" w:cs="Calibri"/>
+          <w:sz w:val="18"/>
+          <w:szCs w:val="18"/>
+        </w:rPr>
+      </w:pPr>
+      <w:r>
+        <w:rPr>
+          <w:rStyle w:val="eop"/>
+          <w:rFonts w:ascii="Calibri" w:hAnsi="Calibri" w:cs="Calibri"/>
+          <w:sz w:val="18"/>
+          <w:szCs w:val="18"/>
+        </w:rPr>
+        <w:t xml:space="preserve">Scissors </w:t>
+      </w:r>
+      <w:r>
+        <w:rPr>
+          <w:rStyle w:val="eop"/>
+          <w:rFonts w:ascii="Calibri" w:hAnsi="Calibri" w:cs="Calibri"/>
+          <w:sz w:val="18"/>
+          <w:szCs w:val="18"/>
+        </w:rPr>
+        <w:t>wins against paper and lizard</w:t>
+      </w:r>
+      <w:r>
+        <w:rPr>
+          <w:rStyle w:val="eop"/>
+          <w:rFonts w:ascii="Calibri" w:hAnsi="Calibri" w:cs="Calibri"/>
+          <w:sz w:val="18"/>
+          <w:szCs w:val="18"/>
+        </w:rPr>
+        <w:t xml:space="preserve"> (bool true)</w:t>
+      </w:r>
+    </w:p>
+    <w:p>
+      <w:pPr>
+        <w:pStyle w:val="paragraph"/>
+        <w:spacing w:before="0" w:beforeAutospacing="0" w:after="0" w:afterAutospacing="0"/>
+        <w:textAlignment w:val="baseline"/>
+        <w:rPr>
+          <w:rStyle w:val="eop"/>
+          <w:rFonts w:ascii="Calibri" w:hAnsi="Calibri" w:cs="Calibri"/>
+          <w:sz w:val="18"/>
+          <w:szCs w:val="18"/>
+        </w:rPr>
+      </w:pPr>
+      <w:r>
+        <w:rPr>
+          <w:rStyle w:val="eop"/>
+          <w:rFonts w:ascii="Calibri" w:hAnsi="Calibri" w:cs="Calibri"/>
+          <w:sz w:val="18"/>
+          <w:szCs w:val="18"/>
+        </w:rPr>
+        <w:t>2 &gt; 3, 2 &gt; 4</w:t>
+      </w:r>
+    </w:p>
+    <w:p>
+      <w:pPr>
+        <w:pStyle w:val="paragraph"/>
+        <w:spacing w:before="0" w:beforeAutospacing="0" w:after="0" w:afterAutospacing="0"/>
+        <w:textAlignment w:val="baseline"/>
+        <w:rPr>
+          <w:rStyle w:val="eop"/>
+          <w:rFonts w:ascii="Calibri" w:hAnsi="Calibri" w:cs="Calibri"/>
+          <w:sz w:val="18"/>
+          <w:szCs w:val="18"/>
+        </w:rPr>
+      </w:pPr>
+      <w:r>
+        <w:rPr>
+          <w:rStyle w:val="eop"/>
+          <w:rFonts w:ascii="Calibri" w:hAnsi="Calibri" w:cs="Calibri"/>
+          <w:sz w:val="18"/>
+          <w:szCs w:val="18"/>
+        </w:rPr>
+        <w:t>Scissors loses against rock and spock</w:t>
+      </w:r>
+      <w:r>
+        <w:rPr>
+          <w:rStyle w:val="eop"/>
+          <w:rFonts w:ascii="Calibri" w:hAnsi="Calibri" w:cs="Calibri"/>
+          <w:sz w:val="18"/>
+          <w:szCs w:val="18"/>
+        </w:rPr>
+        <w:t xml:space="preserve"> (bool false)</w:t>
+      </w:r>
+    </w:p>
+    <w:p>
+      <w:pPr>
+        <w:pStyle w:val="paragraph"/>
+        <w:spacing w:before="0" w:beforeAutospacing="0" w:after="0" w:afterAutospacing="0"/>
+        <w:textAlignment w:val="baseline"/>
+        <w:rPr>
+          <w:rStyle w:val="eop"/>
+          <w:rFonts w:ascii="Calibri" w:hAnsi="Calibri" w:cs="Calibri"/>
+          <w:sz w:val="18"/>
+          <w:szCs w:val="18"/>
+        </w:rPr>
+      </w:pPr>
+      <w:r>
+        <w:rPr>
+          <w:rStyle w:val="eop"/>
+          <w:rFonts w:ascii="Calibri" w:hAnsi="Calibri" w:cs="Calibri"/>
+          <w:sz w:val="18"/>
+          <w:szCs w:val="18"/>
+        </w:rPr>
+        <w:t>2 &lt; 1, 2 &lt; 5</w:t>
+      </w:r>
+    </w:p>
+    <w:p>
+      <w:pPr>
+        <w:pStyle w:val="paragraph"/>
+        <w:spacing w:before="0" w:beforeAutospacing="0" w:after="0" w:afterAutospacing="0"/>
+        <w:textAlignment w:val="baseline"/>
+        <w:rPr>
+          <w:rStyle w:val="eop"/>
+          <w:rFonts w:ascii="Calibri" w:hAnsi="Calibri" w:cs="Calibri"/>
+          <w:sz w:val="18"/>
+          <w:szCs w:val="18"/>
+        </w:rPr>
+      </w:pPr>
+    </w:p>
+    <w:p>
+      <w:pPr>
+        <w:pStyle w:val="paragraph"/>
+        <w:spacing w:before="0" w:beforeAutospacing="0" w:after="0" w:afterAutospacing="0"/>
+        <w:textAlignment w:val="baseline"/>
+        <w:rPr>
+          <w:rStyle w:val="eop"/>
+          <w:rFonts w:ascii="Calibri" w:hAnsi="Calibri" w:cs="Calibri"/>
+          <w:sz w:val="18"/>
+          <w:szCs w:val="18"/>
+        </w:rPr>
+      </w:pPr>
+      <w:r>
+        <w:rPr>
+          <w:rStyle w:val="eop"/>
+          <w:rFonts w:ascii="Calibri" w:hAnsi="Calibri" w:cs="Calibri"/>
+          <w:sz w:val="18"/>
+          <w:szCs w:val="18"/>
+        </w:rPr>
+        <w:t xml:space="preserve">Paper </w:t>
+      </w:r>
+      <w:r>
+        <w:rPr>
+          <w:rStyle w:val="eop"/>
+          <w:rFonts w:ascii="Calibri" w:hAnsi="Calibri" w:cs="Calibri"/>
+          <w:sz w:val="18"/>
+          <w:szCs w:val="18"/>
+        </w:rPr>
+        <w:t>wins against rock and spock</w:t>
+      </w:r>
+      <w:r>
+        <w:rPr>
+          <w:rStyle w:val="eop"/>
+          <w:rFonts w:ascii="Calibri" w:hAnsi="Calibri" w:cs="Calibri"/>
+          <w:sz w:val="18"/>
+          <w:szCs w:val="18"/>
+        </w:rPr>
+        <w:t xml:space="preserve"> (bool true)</w:t>
+      </w:r>
+    </w:p>
+    <w:p>
+      <w:pPr>
+        <w:pStyle w:val="paragraph"/>
+        <w:spacing w:before="0" w:beforeAutospacing="0" w:after="0" w:afterAutospacing="0"/>
+        <w:textAlignment w:val="baseline"/>
+        <w:rPr>
+          <w:rStyle w:val="eop"/>
+          <w:rFonts w:ascii="Calibri" w:hAnsi="Calibri" w:cs="Calibri"/>
+          <w:sz w:val="18"/>
+          <w:szCs w:val="18"/>
+        </w:rPr>
+      </w:pPr>
+      <w:r>
+        <w:rPr>
+          <w:rStyle w:val="eop"/>
+          <w:rFonts w:ascii="Calibri" w:hAnsi="Calibri" w:cs="Calibri"/>
+          <w:sz w:val="18"/>
+          <w:szCs w:val="18"/>
+        </w:rPr>
+        <w:t>3 &gt; 1, 3 &gt; 5</w:t>
+      </w:r>
+    </w:p>
+    <w:p>
+      <w:pPr>
+        <w:pStyle w:val="paragraph"/>
+        <w:spacing w:before="0" w:beforeAutospacing="0" w:after="0" w:afterAutospacing="0"/>
+        <w:textAlignment w:val="baseline"/>
+        <w:rPr>
+          <w:rStyle w:val="eop"/>
+          <w:rFonts w:ascii="Calibri" w:hAnsi="Calibri" w:cs="Calibri"/>
+          <w:sz w:val="18"/>
+          <w:szCs w:val="18"/>
+        </w:rPr>
+      </w:pPr>
+      <w:r>
+        <w:rPr>
+          <w:rStyle w:val="eop"/>
+          <w:rFonts w:ascii="Calibri" w:hAnsi="Calibri" w:cs="Calibri"/>
+          <w:sz w:val="18"/>
+          <w:szCs w:val="18"/>
+        </w:rPr>
+        <w:t>Paper loses against scissors and lizard</w:t>
+      </w:r>
+      <w:r>
+        <w:rPr>
+          <w:rStyle w:val="eop"/>
+          <w:rFonts w:ascii="Calibri" w:hAnsi="Calibri" w:cs="Calibri"/>
+          <w:sz w:val="18"/>
+          <w:szCs w:val="18"/>
+        </w:rPr>
+        <w:t xml:space="preserve"> (bool false)</w:t>
+      </w:r>
+    </w:p>
+    <w:p>
+      <w:pPr>
+        <w:pStyle w:val="paragraph"/>
+        <w:spacing w:before="0" w:beforeAutospacing="0" w:after="0" w:afterAutospacing="0"/>
+        <w:textAlignment w:val="baseline"/>
+        <w:rPr>
+          <w:rStyle w:val="eop"/>
+          <w:rFonts w:ascii="Calibri" w:hAnsi="Calibri" w:cs="Calibri"/>
+          <w:sz w:val="18"/>
+          <w:szCs w:val="18"/>
+        </w:rPr>
+      </w:pPr>
+      <w:r>
+        <w:rPr>
+          <w:rStyle w:val="eop"/>
+          <w:rFonts w:ascii="Calibri" w:hAnsi="Calibri" w:cs="Calibri"/>
+          <w:sz w:val="18"/>
+          <w:szCs w:val="18"/>
+        </w:rPr>
+        <w:t>3 &lt; 2, 3 &lt; 4</w:t>
+      </w:r>
+    </w:p>
+    <w:p>
+      <w:pPr>
+        <w:pStyle w:val="paragraph"/>
+        <w:spacing w:before="0" w:beforeAutospacing="0" w:after="0" w:afterAutospacing="0"/>
+        <w:textAlignment w:val="baseline"/>
+        <w:rPr>
+          <w:rStyle w:val="eop"/>
+          <w:rFonts w:ascii="Calibri" w:hAnsi="Calibri" w:cs="Calibri"/>
+          <w:sz w:val="18"/>
+          <w:szCs w:val="18"/>
+        </w:rPr>
+      </w:pPr>
+    </w:p>
+    <w:p>
+      <w:pPr>
+        <w:pStyle w:val="paragraph"/>
+        <w:spacing w:before="0" w:beforeAutospacing="0" w:after="0" w:afterAutospacing="0"/>
+        <w:textAlignment w:val="baseline"/>
+        <w:rPr>
+          <w:rStyle w:val="eop"/>
+          <w:rFonts w:ascii="Calibri" w:hAnsi="Calibri" w:cs="Calibri"/>
+          <w:sz w:val="18"/>
+          <w:szCs w:val="18"/>
+        </w:rPr>
+      </w:pPr>
+      <w:r>
+        <w:rPr>
+          <w:rStyle w:val="eop"/>
+          <w:rFonts w:ascii="Calibri" w:hAnsi="Calibri" w:cs="Calibri"/>
+          <w:sz w:val="18"/>
+          <w:szCs w:val="18"/>
+        </w:rPr>
+        <w:t xml:space="preserve">Lizard </w:t>
+      </w:r>
+      <w:r>
+        <w:rPr>
+          <w:rStyle w:val="eop"/>
+          <w:rFonts w:ascii="Calibri" w:hAnsi="Calibri" w:cs="Calibri"/>
+          <w:sz w:val="18"/>
+          <w:szCs w:val="18"/>
+        </w:rPr>
+        <w:t>wins against paper and spock</w:t>
+      </w:r>
+      <w:r>
+        <w:rPr>
+          <w:rStyle w:val="eop"/>
+          <w:rFonts w:ascii="Calibri" w:hAnsi="Calibri" w:cs="Calibri"/>
+          <w:sz w:val="18"/>
+          <w:szCs w:val="18"/>
+        </w:rPr>
+        <w:t xml:space="preserve"> (bool true)</w:t>
+      </w:r>
+    </w:p>
+    <w:p>
+      <w:pPr>
+        <w:pStyle w:val="paragraph"/>
+        <w:spacing w:before="0" w:beforeAutospacing="0" w:after="0" w:afterAutospacing="0"/>
+        <w:textAlignment w:val="baseline"/>
+        <w:rPr>
+          <w:rStyle w:val="eop"/>
+          <w:rFonts w:ascii="Calibri" w:hAnsi="Calibri" w:cs="Calibri"/>
+          <w:sz w:val="18"/>
+          <w:szCs w:val="18"/>
+        </w:rPr>
+      </w:pPr>
+      <w:r>
+        <w:rPr>
+          <w:rStyle w:val="eop"/>
+          <w:rFonts w:ascii="Calibri" w:hAnsi="Calibri" w:cs="Calibri"/>
+          <w:sz w:val="18"/>
+          <w:szCs w:val="18"/>
+        </w:rPr>
+        <w:t>4 &gt; 3, 4 &gt; 5</w:t>
+      </w:r>
+    </w:p>
+    <w:p>
+      <w:pPr>
+        <w:pStyle w:val="paragraph"/>
+        <w:spacing w:before="0" w:beforeAutospacing="0" w:after="0" w:afterAutospacing="0"/>
+        <w:textAlignment w:val="baseline"/>
+        <w:rPr>
+          <w:rStyle w:val="eop"/>
+          <w:rFonts w:ascii="Calibri" w:hAnsi="Calibri" w:cs="Calibri"/>
+          <w:sz w:val="18"/>
+          <w:szCs w:val="18"/>
+        </w:rPr>
+      </w:pPr>
+      <w:r>
+        <w:rPr>
+          <w:rStyle w:val="eop"/>
+          <w:rFonts w:ascii="Calibri" w:hAnsi="Calibri" w:cs="Calibri"/>
+          <w:sz w:val="18"/>
+          <w:szCs w:val="18"/>
+        </w:rPr>
+        <w:t>Lizard loses against rock and scissors</w:t>
+      </w:r>
+      <w:r>
+        <w:rPr>
+          <w:rStyle w:val="eop"/>
+          <w:rFonts w:ascii="Calibri" w:hAnsi="Calibri" w:cs="Calibri"/>
+          <w:sz w:val="18"/>
+          <w:szCs w:val="18"/>
+        </w:rPr>
+        <w:t xml:space="preserve"> (bool false)</w:t>
+      </w:r>
+    </w:p>
+    <w:p>
+      <w:pPr>
+        <w:pStyle w:val="paragraph"/>
+        <w:spacing w:before="0" w:beforeAutospacing="0" w:after="0" w:afterAutospacing="0"/>
+        <w:textAlignment w:val="baseline"/>
+        <w:rPr>
+          <w:rStyle w:val="eop"/>
+          <w:rFonts w:ascii="Calibri" w:hAnsi="Calibri" w:cs="Calibri"/>
+          <w:sz w:val="18"/>
+          <w:szCs w:val="18"/>
+        </w:rPr>
+      </w:pPr>
+      <w:r>
+        <w:rPr>
+          <w:rStyle w:val="eop"/>
+          <w:rFonts w:ascii="Calibri" w:hAnsi="Calibri" w:cs="Calibri"/>
+          <w:sz w:val="18"/>
+          <w:szCs w:val="18"/>
+        </w:rPr>
+        <w:t>4 &lt; 1, 4 &lt; 2</w:t>
+      </w:r>
+    </w:p>
+    <w:p>
+      <w:pPr>
+        <w:pStyle w:val="paragraph"/>
+        <w:spacing w:before="0" w:beforeAutospacing="0" w:after="0" w:afterAutospacing="0"/>
+        <w:textAlignment w:val="baseline"/>
+        <w:rPr>
+          <w:rStyle w:val="eop"/>
+          <w:rFonts w:ascii="Calibri" w:hAnsi="Calibri" w:cs="Calibri"/>
+          <w:sz w:val="18"/>
+          <w:szCs w:val="18"/>
+        </w:rPr>
+      </w:pPr>
+    </w:p>
+    <w:p>
+      <w:pPr>
+        <w:pStyle w:val="paragraph"/>
+        <w:spacing w:before="0" w:beforeAutospacing="0" w:after="0" w:afterAutospacing="0"/>
+        <w:textAlignment w:val="baseline"/>
+        <w:rPr>
+          <w:rStyle w:val="eop"/>
+          <w:rFonts w:ascii="Calibri" w:hAnsi="Calibri" w:cs="Calibri"/>
+          <w:sz w:val="18"/>
+          <w:szCs w:val="18"/>
+        </w:rPr>
+      </w:pPr>
+      <w:r>
+        <w:rPr>
+          <w:rStyle w:val="eop"/>
+          <w:rFonts w:ascii="Calibri" w:hAnsi="Calibri" w:cs="Calibri"/>
+          <w:sz w:val="18"/>
+          <w:szCs w:val="18"/>
+        </w:rPr>
+        <w:t xml:space="preserve">Spock </w:t>
+      </w:r>
+      <w:r>
+        <w:rPr>
+          <w:rStyle w:val="eop"/>
+          <w:rFonts w:ascii="Calibri" w:hAnsi="Calibri" w:cs="Calibri"/>
+          <w:sz w:val="18"/>
+          <w:szCs w:val="18"/>
+        </w:rPr>
+        <w:t>wins against rock and scissors</w:t>
+      </w:r>
+      <w:r>
+        <w:rPr>
+          <w:rStyle w:val="eop"/>
+          <w:rFonts w:ascii="Calibri" w:hAnsi="Calibri" w:cs="Calibri"/>
+          <w:sz w:val="18"/>
+          <w:szCs w:val="18"/>
+        </w:rPr>
+        <w:t xml:space="preserve"> (bool true)</w:t>
+      </w:r>
+    </w:p>
+    <w:p>
+      <w:pPr>
+        <w:pStyle w:val="paragraph"/>
+        <w:spacing w:before="0" w:beforeAutospacing="0" w:after="0" w:afterAutospacing="0"/>
+        <w:textAlignment w:val="baseline"/>
+        <w:rPr>
+          <w:rStyle w:val="eop"/>
+          <w:rFonts w:ascii="Calibri" w:hAnsi="Calibri" w:cs="Calibri"/>
+          <w:sz w:val="18"/>
+          <w:szCs w:val="18"/>
+        </w:rPr>
+      </w:pPr>
+      <w:r>
+        <w:rPr>
+          <w:rStyle w:val="eop"/>
+          <w:rFonts w:ascii="Calibri" w:hAnsi="Calibri" w:cs="Calibri"/>
+          <w:sz w:val="18"/>
+          <w:szCs w:val="18"/>
+        </w:rPr>
+        <w:t>5 &gt; 1, 5 &gt; 2</w:t>
+      </w:r>
+    </w:p>
+    <w:p>
+      <w:pPr>
+        <w:pStyle w:val="paragraph"/>
+        <w:spacing w:before="0" w:beforeAutospacing="0" w:after="0" w:afterAutospacing="0"/>
+        <w:textAlignment w:val="baseline"/>
+        <w:rPr>
+          <w:rStyle w:val="eop"/>
+          <w:rFonts w:ascii="Calibri" w:hAnsi="Calibri" w:cs="Calibri"/>
+          <w:sz w:val="18"/>
+          <w:szCs w:val="18"/>
+        </w:rPr>
+      </w:pPr>
       <w:bookmarkStart w:id="0" w:name="_GoBack"/>
       <w:bookmarkEnd w:id="0"/>
-    </w:p>
-    <w:p>
-      <w:pPr>
-        <w:pStyle w:val="paragraph"/>
-        <w:spacing w:before="0" w:beforeAutospacing="0" w:after="0" w:afterAutospacing="0"/>
-        <w:textAlignment w:val="baseline"/>
-        <w:rPr>
-          <w:rStyle w:val="eop"/>
-          <w:rFonts w:ascii="Calibri" w:hAnsi="Calibri" w:cs="Calibri"/>
-          <w:sz w:val="18"/>
-          <w:szCs w:val="18"/>
-        </w:rPr>
-      </w:pPr>
-      <w:r>
-        <w:rPr>
-          <w:rStyle w:val="eop"/>
-          <w:rFonts w:ascii="Calibri" w:hAnsi="Calibri" w:cs="Calibri"/>
-          <w:sz w:val="18"/>
-          <w:szCs w:val="18"/>
-        </w:rPr>
-        <w:t>1 &lt; 3, 1 &lt; 5</w:t>
-      </w:r>
-    </w:p>
-    <w:p>
-      <w:pPr>
-        <w:pStyle w:val="paragraph"/>
-        <w:spacing w:before="0" w:beforeAutospacing="0" w:after="0" w:afterAutospacing="0"/>
-        <w:textAlignment w:val="baseline"/>
-        <w:rPr>
-          <w:rStyle w:val="eop"/>
-          <w:rFonts w:ascii="Calibri" w:hAnsi="Calibri" w:cs="Calibri"/>
-          <w:sz w:val="18"/>
-          <w:szCs w:val="18"/>
-        </w:rPr>
-      </w:pPr>
-    </w:p>
-    <w:p>
-      <w:pPr>
-        <w:pStyle w:val="paragraph"/>
-        <w:spacing w:before="0" w:beforeAutospacing="0" w:after="0" w:afterAutospacing="0"/>
-        <w:textAlignment w:val="baseline"/>
-        <w:rPr>
-          <w:rStyle w:val="eop"/>
-          <w:rFonts w:ascii="Calibri" w:hAnsi="Calibri" w:cs="Calibri"/>
-          <w:sz w:val="18"/>
-          <w:szCs w:val="18"/>
-        </w:rPr>
-      </w:pPr>
-      <w:r>
-        <w:rPr>
-          <w:rStyle w:val="eop"/>
-          <w:rFonts w:ascii="Calibri" w:hAnsi="Calibri" w:cs="Calibri"/>
-          <w:sz w:val="18"/>
-          <w:szCs w:val="18"/>
-        </w:rPr>
-        <w:t xml:space="preserve">Scissors </w:t>
-      </w:r>
-      <w:r>
-        <w:rPr>
-          <w:rStyle w:val="eop"/>
-          <w:rFonts w:ascii="Calibri" w:hAnsi="Calibri" w:cs="Calibri"/>
-          <w:sz w:val="18"/>
-          <w:szCs w:val="18"/>
-        </w:rPr>
-        <w:t>wins against paper and lizard</w:t>
-      </w:r>
-      <w:r>
-        <w:rPr>
-          <w:rStyle w:val="eop"/>
-          <w:rFonts w:ascii="Calibri" w:hAnsi="Calibri" w:cs="Calibri"/>
-          <w:sz w:val="18"/>
-          <w:szCs w:val="18"/>
-        </w:rPr>
-        <w:t xml:space="preserve"> </w:t>
-      </w:r>
-      <w:r>
-        <w:rPr>
-          <w:rStyle w:val="eop"/>
-          <w:rFonts w:ascii="Calibri" w:hAnsi="Calibri" w:cs="Calibri"/>
-          <w:sz w:val="18"/>
-          <w:szCs w:val="18"/>
-        </w:rPr>
-        <w:t>(bool true)</w:t>
-      </w:r>
-    </w:p>
-    <w:p>
-      <w:pPr>
-        <w:pStyle w:val="paragraph"/>
-        <w:spacing w:before="0" w:beforeAutospacing="0" w:after="0" w:afterAutospacing="0"/>
-        <w:textAlignment w:val="baseline"/>
-        <w:rPr>
-          <w:rStyle w:val="eop"/>
-          <w:rFonts w:ascii="Calibri" w:hAnsi="Calibri" w:cs="Calibri"/>
-          <w:sz w:val="18"/>
-          <w:szCs w:val="18"/>
-        </w:rPr>
-      </w:pPr>
-      <w:r>
-        <w:rPr>
-          <w:rStyle w:val="eop"/>
-          <w:rFonts w:ascii="Calibri" w:hAnsi="Calibri" w:cs="Calibri"/>
-          <w:sz w:val="18"/>
-          <w:szCs w:val="18"/>
-        </w:rPr>
-        <w:t xml:space="preserve">Scissors loses against rock and </w:t>
-      </w:r>
-      <w:proofErr w:type="spellStart"/>
-      <w:r>
-        <w:rPr>
-          <w:rStyle w:val="eop"/>
-          <w:rFonts w:ascii="Calibri" w:hAnsi="Calibri" w:cs="Calibri"/>
-          <w:sz w:val="18"/>
-          <w:szCs w:val="18"/>
-        </w:rPr>
-        <w:t>spock</w:t>
-      </w:r>
-      <w:proofErr w:type="spellEnd"/>
-      <w:r>
-        <w:rPr>
-          <w:rStyle w:val="eop"/>
-          <w:rFonts w:ascii="Calibri" w:hAnsi="Calibri" w:cs="Calibri"/>
-          <w:sz w:val="18"/>
-          <w:szCs w:val="18"/>
-        </w:rPr>
-        <w:t xml:space="preserve"> </w:t>
-      </w:r>
-      <w:r>
-        <w:rPr>
-          <w:rStyle w:val="eop"/>
-          <w:rFonts w:ascii="Calibri" w:hAnsi="Calibri" w:cs="Calibri"/>
-          <w:sz w:val="18"/>
-          <w:szCs w:val="18"/>
-        </w:rPr>
-        <w:t>(bool false)</w:t>
-      </w:r>
-    </w:p>
-    <w:p>
-      <w:pPr>
-        <w:pStyle w:val="paragraph"/>
-        <w:spacing w:before="0" w:beforeAutospacing="0" w:after="0" w:afterAutospacing="0"/>
-        <w:textAlignment w:val="baseline"/>
-        <w:rPr>
-          <w:rStyle w:val="eop"/>
-          <w:rFonts w:ascii="Calibri" w:hAnsi="Calibri" w:cs="Calibri"/>
-          <w:sz w:val="18"/>
-          <w:szCs w:val="18"/>
-        </w:rPr>
-      </w:pPr>
-      <w:r>
-        <w:rPr>
-          <w:rStyle w:val="eop"/>
-          <w:rFonts w:ascii="Calibri" w:hAnsi="Calibri" w:cs="Calibri"/>
-          <w:sz w:val="18"/>
-          <w:szCs w:val="18"/>
-        </w:rPr>
-        <w:t>2 &gt; 3, 2 &gt; 4</w:t>
-      </w:r>
-    </w:p>
-    <w:p>
-      <w:pPr>
-        <w:pStyle w:val="paragraph"/>
-        <w:spacing w:before="0" w:beforeAutospacing="0" w:after="0" w:afterAutospacing="0"/>
-        <w:textAlignment w:val="baseline"/>
-        <w:rPr>
-          <w:rStyle w:val="eop"/>
-          <w:rFonts w:ascii="Calibri" w:hAnsi="Calibri" w:cs="Calibri"/>
-          <w:sz w:val="18"/>
-          <w:szCs w:val="18"/>
-        </w:rPr>
-      </w:pPr>
-      <w:r>
-        <w:rPr>
-          <w:rStyle w:val="eop"/>
-          <w:rFonts w:ascii="Calibri" w:hAnsi="Calibri" w:cs="Calibri"/>
-          <w:sz w:val="18"/>
-          <w:szCs w:val="18"/>
-        </w:rPr>
-        <w:t>2 &lt; 1, 2 &lt; 5</w:t>
-      </w:r>
-    </w:p>
-    <w:p>
-      <w:pPr>
-        <w:pStyle w:val="paragraph"/>
-        <w:spacing w:before="0" w:beforeAutospacing="0" w:after="0" w:afterAutospacing="0"/>
-        <w:textAlignment w:val="baseline"/>
-        <w:rPr>
-          <w:rStyle w:val="eop"/>
-          <w:rFonts w:ascii="Calibri" w:hAnsi="Calibri" w:cs="Calibri"/>
-          <w:sz w:val="18"/>
-          <w:szCs w:val="18"/>
-        </w:rPr>
-      </w:pPr>
-    </w:p>
-    <w:p>
-      <w:pPr>
-        <w:pStyle w:val="paragraph"/>
-        <w:spacing w:before="0" w:beforeAutospacing="0" w:after="0" w:afterAutospacing="0"/>
-        <w:textAlignment w:val="baseline"/>
-        <w:rPr>
-          <w:rStyle w:val="eop"/>
-          <w:rFonts w:ascii="Calibri" w:hAnsi="Calibri" w:cs="Calibri"/>
-          <w:sz w:val="18"/>
-          <w:szCs w:val="18"/>
-        </w:rPr>
-      </w:pPr>
-      <w:r>
-        <w:rPr>
-          <w:rStyle w:val="eop"/>
-          <w:rFonts w:ascii="Calibri" w:hAnsi="Calibri" w:cs="Calibri"/>
-          <w:sz w:val="18"/>
-          <w:szCs w:val="18"/>
-        </w:rPr>
-        <w:t xml:space="preserve">Paper </w:t>
-      </w:r>
-      <w:r>
-        <w:rPr>
-          <w:rStyle w:val="eop"/>
-          <w:rFonts w:ascii="Calibri" w:hAnsi="Calibri" w:cs="Calibri"/>
-          <w:sz w:val="18"/>
-          <w:szCs w:val="18"/>
-        </w:rPr>
-        <w:t xml:space="preserve">wins against rock and </w:t>
-      </w:r>
-      <w:proofErr w:type="spellStart"/>
-      <w:r>
-        <w:rPr>
-          <w:rStyle w:val="eop"/>
-          <w:rFonts w:ascii="Calibri" w:hAnsi="Calibri" w:cs="Calibri"/>
-          <w:sz w:val="18"/>
-          <w:szCs w:val="18"/>
-        </w:rPr>
-        <w:t>spock</w:t>
-      </w:r>
-      <w:proofErr w:type="spellEnd"/>
-      <w:r>
-        <w:rPr>
-          <w:rStyle w:val="eop"/>
-          <w:rFonts w:ascii="Calibri" w:hAnsi="Calibri" w:cs="Calibri"/>
-          <w:sz w:val="18"/>
-          <w:szCs w:val="18"/>
-        </w:rPr>
-        <w:t xml:space="preserve"> </w:t>
-      </w:r>
-      <w:r>
-        <w:rPr>
-          <w:rStyle w:val="eop"/>
-          <w:rFonts w:ascii="Calibri" w:hAnsi="Calibri" w:cs="Calibri"/>
-          <w:sz w:val="18"/>
-          <w:szCs w:val="18"/>
-        </w:rPr>
-        <w:t>(bool true)</w:t>
-      </w:r>
-    </w:p>
-    <w:p>
-      <w:pPr>
-        <w:pStyle w:val="paragraph"/>
-        <w:spacing w:before="0" w:beforeAutospacing="0" w:after="0" w:afterAutospacing="0"/>
-        <w:textAlignment w:val="baseline"/>
-        <w:rPr>
-          <w:rStyle w:val="eop"/>
-          <w:rFonts w:ascii="Calibri" w:hAnsi="Calibri" w:cs="Calibri"/>
-          <w:sz w:val="18"/>
-          <w:szCs w:val="18"/>
-        </w:rPr>
-      </w:pPr>
-      <w:r>
-        <w:rPr>
-          <w:rStyle w:val="eop"/>
-          <w:rFonts w:ascii="Calibri" w:hAnsi="Calibri" w:cs="Calibri"/>
-          <w:sz w:val="18"/>
-          <w:szCs w:val="18"/>
-        </w:rPr>
-        <w:t>Paper loses against scissors and lizard</w:t>
-      </w:r>
-      <w:r>
-        <w:rPr>
-          <w:rStyle w:val="eop"/>
-          <w:rFonts w:ascii="Calibri" w:hAnsi="Calibri" w:cs="Calibri"/>
-          <w:sz w:val="18"/>
-          <w:szCs w:val="18"/>
-        </w:rPr>
-        <w:t xml:space="preserve"> </w:t>
-      </w:r>
-      <w:r>
-        <w:rPr>
-          <w:rStyle w:val="eop"/>
-          <w:rFonts w:ascii="Calibri" w:hAnsi="Calibri" w:cs="Calibri"/>
-          <w:sz w:val="18"/>
-          <w:szCs w:val="18"/>
-        </w:rPr>
-        <w:t>(bool false)</w:t>
-      </w:r>
-    </w:p>
-    <w:p>
-      <w:pPr>
-        <w:pStyle w:val="paragraph"/>
-        <w:spacing w:before="0" w:beforeAutospacing="0" w:after="0" w:afterAutospacing="0"/>
-        <w:textAlignment w:val="baseline"/>
-        <w:rPr>
-          <w:rStyle w:val="eop"/>
-          <w:rFonts w:ascii="Calibri" w:hAnsi="Calibri" w:cs="Calibri"/>
-          <w:sz w:val="18"/>
-          <w:szCs w:val="18"/>
-        </w:rPr>
-      </w:pPr>
-      <w:r>
-        <w:rPr>
-          <w:rStyle w:val="eop"/>
-          <w:rFonts w:ascii="Calibri" w:hAnsi="Calibri" w:cs="Calibri"/>
-          <w:sz w:val="18"/>
-          <w:szCs w:val="18"/>
-        </w:rPr>
-        <w:t>3 &gt; 1, 3 &gt; 5</w:t>
-      </w:r>
-    </w:p>
-    <w:p>
-      <w:pPr>
-        <w:pStyle w:val="paragraph"/>
-        <w:spacing w:before="0" w:beforeAutospacing="0" w:after="0" w:afterAutospacing="0"/>
-        <w:textAlignment w:val="baseline"/>
-        <w:rPr>
-          <w:rStyle w:val="eop"/>
-          <w:rFonts w:ascii="Calibri" w:hAnsi="Calibri" w:cs="Calibri"/>
-          <w:sz w:val="18"/>
-          <w:szCs w:val="18"/>
-        </w:rPr>
-      </w:pPr>
-      <w:r>
-        <w:rPr>
-          <w:rStyle w:val="eop"/>
-          <w:rFonts w:ascii="Calibri" w:hAnsi="Calibri" w:cs="Calibri"/>
-          <w:sz w:val="18"/>
-          <w:szCs w:val="18"/>
-        </w:rPr>
-        <w:t>3 &lt; 2, 3 &lt; 4</w:t>
-      </w:r>
-    </w:p>
-    <w:p>
-      <w:pPr>
-        <w:pStyle w:val="paragraph"/>
-        <w:spacing w:before="0" w:beforeAutospacing="0" w:after="0" w:afterAutospacing="0"/>
-        <w:textAlignment w:val="baseline"/>
-        <w:rPr>
-          <w:rStyle w:val="eop"/>
-          <w:rFonts w:ascii="Calibri" w:hAnsi="Calibri" w:cs="Calibri"/>
-          <w:sz w:val="18"/>
-          <w:szCs w:val="18"/>
-        </w:rPr>
-      </w:pPr>
-    </w:p>
-    <w:p>
-      <w:pPr>
-        <w:pStyle w:val="paragraph"/>
-        <w:spacing w:before="0" w:beforeAutospacing="0" w:after="0" w:afterAutospacing="0"/>
-        <w:textAlignment w:val="baseline"/>
-        <w:rPr>
-          <w:rStyle w:val="eop"/>
-          <w:rFonts w:ascii="Calibri" w:hAnsi="Calibri" w:cs="Calibri"/>
-          <w:sz w:val="18"/>
-          <w:szCs w:val="18"/>
-        </w:rPr>
-      </w:pPr>
-      <w:r>
-        <w:rPr>
-          <w:rStyle w:val="eop"/>
-          <w:rFonts w:ascii="Calibri" w:hAnsi="Calibri" w:cs="Calibri"/>
-          <w:sz w:val="18"/>
-          <w:szCs w:val="18"/>
-        </w:rPr>
-        <w:t xml:space="preserve">Lizard </w:t>
-      </w:r>
-      <w:r>
-        <w:rPr>
-          <w:rStyle w:val="eop"/>
-          <w:rFonts w:ascii="Calibri" w:hAnsi="Calibri" w:cs="Calibri"/>
-          <w:sz w:val="18"/>
-          <w:szCs w:val="18"/>
-        </w:rPr>
-        <w:t xml:space="preserve">wins against paper and </w:t>
-      </w:r>
-      <w:proofErr w:type="spellStart"/>
-      <w:r>
-        <w:rPr>
-          <w:rStyle w:val="eop"/>
-          <w:rFonts w:ascii="Calibri" w:hAnsi="Calibri" w:cs="Calibri"/>
-          <w:sz w:val="18"/>
-          <w:szCs w:val="18"/>
-        </w:rPr>
-        <w:t>spock</w:t>
-      </w:r>
-      <w:proofErr w:type="spellEnd"/>
-      <w:r>
-        <w:rPr>
-          <w:rStyle w:val="eop"/>
-          <w:rFonts w:ascii="Calibri" w:hAnsi="Calibri" w:cs="Calibri"/>
-          <w:sz w:val="18"/>
-          <w:szCs w:val="18"/>
-        </w:rPr>
-        <w:t xml:space="preserve"> </w:t>
-      </w:r>
-      <w:r>
-        <w:rPr>
-          <w:rStyle w:val="eop"/>
-          <w:rFonts w:ascii="Calibri" w:hAnsi="Calibri" w:cs="Calibri"/>
-          <w:sz w:val="18"/>
-          <w:szCs w:val="18"/>
-        </w:rPr>
-        <w:t>(bool true)</w:t>
-      </w:r>
-    </w:p>
-    <w:p>
-      <w:pPr>
-        <w:pStyle w:val="paragraph"/>
-        <w:spacing w:before="0" w:beforeAutospacing="0" w:after="0" w:afterAutospacing="0"/>
-        <w:textAlignment w:val="baseline"/>
-        <w:rPr>
-          <w:rStyle w:val="eop"/>
-          <w:rFonts w:ascii="Calibri" w:hAnsi="Calibri" w:cs="Calibri"/>
-          <w:sz w:val="18"/>
-          <w:szCs w:val="18"/>
-        </w:rPr>
-      </w:pPr>
-      <w:r>
-        <w:rPr>
-          <w:rStyle w:val="eop"/>
-          <w:rFonts w:ascii="Calibri" w:hAnsi="Calibri" w:cs="Calibri"/>
-          <w:sz w:val="18"/>
-          <w:szCs w:val="18"/>
-        </w:rPr>
-        <w:t>Lizard loses against rock and scissors</w:t>
-      </w:r>
-      <w:r>
-        <w:rPr>
-          <w:rStyle w:val="eop"/>
-          <w:rFonts w:ascii="Calibri" w:hAnsi="Calibri" w:cs="Calibri"/>
-          <w:sz w:val="18"/>
-          <w:szCs w:val="18"/>
-        </w:rPr>
-        <w:t xml:space="preserve"> </w:t>
-      </w:r>
-      <w:r>
-        <w:rPr>
-          <w:rStyle w:val="eop"/>
-          <w:rFonts w:ascii="Calibri" w:hAnsi="Calibri" w:cs="Calibri"/>
-          <w:sz w:val="18"/>
-          <w:szCs w:val="18"/>
-        </w:rPr>
-        <w:t>(bool false)</w:t>
-      </w:r>
-    </w:p>
-    <w:p>
-      <w:pPr>
-        <w:pStyle w:val="paragraph"/>
-        <w:spacing w:before="0" w:beforeAutospacing="0" w:after="0" w:afterAutospacing="0"/>
-        <w:textAlignment w:val="baseline"/>
-        <w:rPr>
-          <w:rStyle w:val="eop"/>
-          <w:rFonts w:ascii="Calibri" w:hAnsi="Calibri" w:cs="Calibri"/>
-          <w:sz w:val="18"/>
-          <w:szCs w:val="18"/>
-        </w:rPr>
-      </w:pPr>
-      <w:r>
-        <w:rPr>
-          <w:rStyle w:val="eop"/>
-          <w:rFonts w:ascii="Calibri" w:hAnsi="Calibri" w:cs="Calibri"/>
-          <w:sz w:val="18"/>
-          <w:szCs w:val="18"/>
-        </w:rPr>
-        <w:t>4 &gt; 3, 4 &gt; 5</w:t>
-      </w:r>
-    </w:p>
-    <w:p>
-      <w:pPr>
-        <w:pStyle w:val="paragraph"/>
-        <w:spacing w:before="0" w:beforeAutospacing="0" w:after="0" w:afterAutospacing="0"/>
-        <w:textAlignment w:val="baseline"/>
-        <w:rPr>
-          <w:rStyle w:val="eop"/>
-          <w:rFonts w:ascii="Calibri" w:hAnsi="Calibri" w:cs="Calibri"/>
-          <w:sz w:val="18"/>
-          <w:szCs w:val="18"/>
-        </w:rPr>
-      </w:pPr>
-      <w:r>
-        <w:rPr>
-          <w:rStyle w:val="eop"/>
-          <w:rFonts w:ascii="Calibri" w:hAnsi="Calibri" w:cs="Calibri"/>
-          <w:sz w:val="18"/>
-          <w:szCs w:val="18"/>
-        </w:rPr>
-        <w:t>4 &lt; 1, 4 &lt; 2</w:t>
-      </w:r>
-    </w:p>
-    <w:p>
-      <w:pPr>
-        <w:pStyle w:val="paragraph"/>
-        <w:spacing w:before="0" w:beforeAutospacing="0" w:after="0" w:afterAutospacing="0"/>
-        <w:textAlignment w:val="baseline"/>
-        <w:rPr>
-          <w:rStyle w:val="eop"/>
-          <w:rFonts w:ascii="Calibri" w:hAnsi="Calibri" w:cs="Calibri"/>
-          <w:sz w:val="18"/>
-          <w:szCs w:val="18"/>
-        </w:rPr>
-      </w:pPr>
-    </w:p>
-    <w:p>
-      <w:pPr>
-        <w:pStyle w:val="paragraph"/>
-        <w:spacing w:before="0" w:beforeAutospacing="0" w:after="0" w:afterAutospacing="0"/>
-        <w:textAlignment w:val="baseline"/>
-        <w:rPr>
-          <w:rStyle w:val="eop"/>
-          <w:rFonts w:ascii="Calibri" w:hAnsi="Calibri" w:cs="Calibri"/>
-          <w:sz w:val="18"/>
-          <w:szCs w:val="18"/>
-        </w:rPr>
-      </w:pPr>
-      <w:r>
-        <w:rPr>
-          <w:rStyle w:val="eop"/>
-          <w:rFonts w:ascii="Calibri" w:hAnsi="Calibri" w:cs="Calibri"/>
-          <w:sz w:val="18"/>
-          <w:szCs w:val="18"/>
-        </w:rPr>
-        <w:t xml:space="preserve">Spock </w:t>
-      </w:r>
-      <w:r>
-        <w:rPr>
-          <w:rStyle w:val="eop"/>
-          <w:rFonts w:ascii="Calibri" w:hAnsi="Calibri" w:cs="Calibri"/>
-          <w:sz w:val="18"/>
-          <w:szCs w:val="18"/>
-        </w:rPr>
-        <w:t>wins against rock and scissors</w:t>
-      </w:r>
-      <w:r>
-        <w:rPr>
-          <w:rStyle w:val="eop"/>
-          <w:rFonts w:ascii="Calibri" w:hAnsi="Calibri" w:cs="Calibri"/>
-          <w:sz w:val="18"/>
-          <w:szCs w:val="18"/>
-        </w:rPr>
-        <w:t xml:space="preserve"> </w:t>
-      </w:r>
-      <w:r>
-        <w:rPr>
-          <w:rStyle w:val="eop"/>
-          <w:rFonts w:ascii="Calibri" w:hAnsi="Calibri" w:cs="Calibri"/>
-          <w:sz w:val="18"/>
-          <w:szCs w:val="18"/>
-        </w:rPr>
-        <w:t>(bool true)</w:t>
-      </w:r>
-    </w:p>
-    <w:p>
-      <w:pPr>
-        <w:pStyle w:val="paragraph"/>
-        <w:spacing w:before="0" w:beforeAutospacing="0" w:after="0" w:afterAutospacing="0"/>
-        <w:textAlignment w:val="baseline"/>
-        <w:rPr>
-          <w:rStyle w:val="eop"/>
-          <w:rFonts w:ascii="Calibri" w:hAnsi="Calibri" w:cs="Calibri"/>
-          <w:sz w:val="18"/>
-          <w:szCs w:val="18"/>
-        </w:rPr>
-      </w:pPr>
       <w:r>
         <w:rPr>
           <w:rStyle w:val="eop"/>
@@ -1372,38 +1157,7 @@
           <w:sz w:val="18"/>
           <w:szCs w:val="18"/>
         </w:rPr>
-        <w:t xml:space="preserve"> </w:t>
-      </w:r>
-      <w:r>
-        <w:rPr>
-          <w:rStyle w:val="eop"/>
-          <w:rFonts w:ascii="Calibri" w:hAnsi="Calibri" w:cs="Calibri"/>
-          <w:sz w:val="18"/>
-          <w:szCs w:val="18"/>
-        </w:rPr>
-        <w:t>(bool false)</w:t>
-      </w:r>
-    </w:p>
-    <w:p>
-      <w:pPr>
-        <w:pStyle w:val="paragraph"/>
-        <w:spacing w:before="0" w:beforeAutospacing="0" w:after="0" w:afterAutospacing="0"/>
-        <w:textAlignment w:val="baseline"/>
-        <w:rPr>
-          <w:rStyle w:val="eop"/>
-          <w:rFonts w:ascii="Calibri" w:hAnsi="Calibri" w:cs="Calibri"/>
-          <w:sz w:val="18"/>
-          <w:szCs w:val="18"/>
-        </w:rPr>
-      </w:pPr>
-      <w:r>
-        <w:rPr>
-          <w:rStyle w:val="eop"/>
-          <w:rFonts w:ascii="Calibri" w:hAnsi="Calibri" w:cs="Calibri"/>
-          <w:sz w:val="18"/>
-          <w:szCs w:val="18"/>
-        </w:rPr>
-        <w:t>5 &gt; 1, 5 &gt; 2</w:t>
+        <w:t xml:space="preserve"> (bool false)</w:t>
       </w:r>
     </w:p>
     <w:p>
@@ -1607,23 +1361,7 @@
           <w:sz w:val="16"/>
           <w:szCs w:val="16"/>
         </w:rPr>
-        <w:t xml:space="preserve"> are </w:t>
-      </w:r>
-      <w:proofErr w:type="spellStart"/>
-      <w:r>
-        <w:rPr>
-          <w:sz w:val="16"/>
-          <w:szCs w:val="16"/>
-        </w:rPr>
-        <w:t>apart</w:t>
-      </w:r>
-      <w:proofErr w:type="spellEnd"/>
-      <w:r>
-        <w:rPr>
-          <w:sz w:val="16"/>
-          <w:szCs w:val="16"/>
-        </w:rPr>
-        <w:t xml:space="preserve"> of the same game, </w:t>
+        <w:t xml:space="preserve"> are apart of the same game, </w:t>
       </w:r>
       <w:r>
         <w:rPr>
@@ -1637,23 +1375,7 @@
           <w:sz w:val="16"/>
           <w:szCs w:val="16"/>
         </w:rPr>
-        <w:t xml:space="preserve"> game rules, gestures, </w:t>
-      </w:r>
-      <w:proofErr w:type="spellStart"/>
-      <w:r>
-        <w:rPr>
-          <w:sz w:val="16"/>
-          <w:szCs w:val="16"/>
-        </w:rPr>
-        <w:t>win&amp;lose</w:t>
-      </w:r>
-      <w:proofErr w:type="spellEnd"/>
-      <w:r>
-        <w:rPr>
-          <w:sz w:val="16"/>
-          <w:szCs w:val="16"/>
-        </w:rPr>
-        <w:t xml:space="preserve"> conditions</w:t>
+        <w:t xml:space="preserve"> game rules, gestures, win&amp;lose conditions</w:t>
       </w:r>
       <w:r>
         <w:rPr>

</xml_diff>